<commit_message>
Sandeep modified the code
</commit_message>
<xml_diff>
--- a/CBRStandardSalesInvoice.docx
+++ b/CBRStandardSalesInvoice.docx
@@ -199,12 +199,12 @@
               <w:szCs w:val="18"/>
             </w:rPr>
             <w:alias w:val="#Nav: /Header/ShipToAddress_Lbl"/>
-            <w:tag w:val="#Nav: CBR Standard Sales Invoice/50004"/>
+            <w:tag w:val="#Nav: CBR_Standard_Sales_Invoice/50004"/>
             <w:id w:val="-506976557"/>
             <w:placeholder>
               <w:docPart w:val="57FD0D0C36EE4EC0A43336BFF95A2B3A"/>
             </w:placeholder>
-            <w:dataBinding w:prefixMappings="xmlns:ns0='urn:microsoft-dynamics-nav/reports/CBR Standard Sales Invoice/50004/'" w:xpath="/ns0:NavWordReportXmlPart[1]/ns0:Header[1]/ns0:ShipToAddress_Lbl[1]" w:storeItemID="{680DFEB8-5DA8-4DDF-A251-C93EB82CBEF9}"/>
+            <w:dataBinding w:prefixMappings="xmlns:ns0='urn:microsoft-dynamics-nav/reports/CBR_Standard_Sales_Invoice/50004/'" w:xpath="/ns0:NavWordReportXmlPart[1]/ns0:Header[1]/ns0:ShipToAddress_Lbl[1]" w:storeItemID="{680DFEB8-5DA8-4DDF-A251-C93EB82CBEF9}"/>
             <w:text/>
           </w:sdtPr>
           <w:sdtEndPr/>
@@ -255,12 +255,12 @@
                 <w:szCs w:val="28"/>
               </w:rPr>
               <w:alias w:val="#Nav: /Header/CompanyAddress1"/>
-              <w:tag w:val="#Nav: CBR Standard Sales Invoice/50004"/>
+              <w:tag w:val="#Nav: CBR_Standard_Sales_Invoice/50004"/>
               <w:id w:val="-721288217"/>
               <w:placeholder>
                 <w:docPart w:val="EAD57C8AAAEA4DC3B7D05DF5636AB741"/>
               </w:placeholder>
-              <w:dataBinding w:prefixMappings="xmlns:ns0='urn:microsoft-dynamics-nav/reports/CBR Standard Sales Invoice/50004/'" w:xpath="/ns0:NavWordReportXmlPart[1]/ns0:Header[1]/ns0:CompanyAddress1[1]" w:storeItemID="{680DFEB8-5DA8-4DDF-A251-C93EB82CBEF9}"/>
+              <w:dataBinding w:prefixMappings="xmlns:ns0='urn:microsoft-dynamics-nav/reports/CBR_Standard_Sales_Invoice/50004/'" w:xpath="/ns0:NavWordReportXmlPart[1]/ns0:Header[1]/ns0:CompanyAddress1[1]" w:storeItemID="{680DFEB8-5DA8-4DDF-A251-C93EB82CBEF9}"/>
               <w:text/>
             </w:sdtPr>
             <w:sdtEndPr/>
@@ -302,12 +302,12 @@
               <w:bCs/>
             </w:rPr>
             <w:alias w:val="#Nav: /Header/CustomerAddress1"/>
-            <w:tag w:val="#Nav: CBR Standard Sales Invoice/50004"/>
+            <w:tag w:val="#Nav: CBR_Standard_Sales_Invoice/50004"/>
             <w:id w:val="243469486"/>
             <w:placeholder>
               <w:docPart w:val="14CF228A6E094452B2C96AA1464BC619"/>
             </w:placeholder>
-            <w:dataBinding w:prefixMappings="xmlns:ns0='urn:microsoft-dynamics-nav/reports/CBR Standard Sales Invoice/50004/'" w:xpath="/ns0:NavWordReportXmlPart[1]/ns0:Header[1]/ns0:CustomerAddress1[1]" w:storeItemID="{680DFEB8-5DA8-4DDF-A251-C93EB82CBEF9}"/>
+            <w:dataBinding w:prefixMappings="xmlns:ns0='urn:microsoft-dynamics-nav/reports/CBR_Standard_Sales_Invoice/50004/'" w:xpath="/ns0:NavWordReportXmlPart[1]/ns0:Header[1]/ns0:CustomerAddress1[1]" w:storeItemID="{680DFEB8-5DA8-4DDF-A251-C93EB82CBEF9}"/>
             <w:text/>
           </w:sdtPr>
           <w:sdtEndPr>
@@ -341,12 +341,12 @@
         <w:sdt>
           <w:sdtPr>
             <w:alias w:val="#Nav: /Header/ShipToAddress1"/>
-            <w:tag w:val="#Nav: CBR Standard Sales Invoice/50004"/>
+            <w:tag w:val="#Nav: CBR_Standard_Sales_Invoice/50004"/>
             <w:id w:val="-2112802966"/>
             <w:placeholder>
               <w:docPart w:val="656398A15588432C8202DEAB1D522493"/>
             </w:placeholder>
-            <w:dataBinding w:prefixMappings="xmlns:ns0='urn:microsoft-dynamics-nav/reports/CBR Standard Sales Invoice/50004/'" w:xpath="/ns0:NavWordReportXmlPart[1]/ns0:Header[1]/ns0:ShipToAddress1[1]" w:storeItemID="{680DFEB8-5DA8-4DDF-A251-C93EB82CBEF9}"/>
+            <w:dataBinding w:prefixMappings="xmlns:ns0='urn:microsoft-dynamics-nav/reports/CBR_Standard_Sales_Invoice/50004/'" w:xpath="/ns0:NavWordReportXmlPart[1]/ns0:Header[1]/ns0:ShipToAddress1[1]" w:storeItemID="{680DFEB8-5DA8-4DDF-A251-C93EB82CBEF9}"/>
             <w:text/>
           </w:sdtPr>
           <w:sdtEndPr/>
@@ -382,12 +382,12 @@
             <w:sdt>
               <w:sdtPr>
                 <w:alias w:val="#Nav: /Header/CompanyAddress2"/>
-                <w:tag w:val="#Nav: CBR Standard Sales Invoice/50004"/>
+                <w:tag w:val="#Nav: CBR_Standard_Sales_Invoice/50004"/>
                 <w:id w:val="300510598"/>
                 <w:placeholder>
                   <w:docPart w:val="D1A8F81C7B1D47EF82723A4C15B07895"/>
                 </w:placeholder>
-                <w:dataBinding w:prefixMappings="xmlns:ns0='urn:microsoft-dynamics-nav/reports/CBR Standard Sales Invoice/50004/'" w:xpath="/ns0:NavWordReportXmlPart[1]/ns0:Header[1]/ns0:CompanyAddress2[1]" w:storeItemID="{680DFEB8-5DA8-4DDF-A251-C93EB82CBEF9}"/>
+                <w:dataBinding w:prefixMappings="xmlns:ns0='urn:microsoft-dynamics-nav/reports/CBR_Standard_Sales_Invoice/50004/'" w:xpath="/ns0:NavWordReportXmlPart[1]/ns0:Header[1]/ns0:CompanyAddress2[1]" w:storeItemID="{680DFEB8-5DA8-4DDF-A251-C93EB82CBEF9}"/>
                 <w:text/>
               </w:sdtPr>
               <w:sdtEndPr/>
@@ -411,12 +411,12 @@
               <w:b/>
             </w:rPr>
             <w:alias w:val="#Nav: /Header/CustomerAddress2"/>
-            <w:tag w:val="#Nav: CBR Standard Sales Invoice/50004"/>
+            <w:tag w:val="#Nav: CBR_Standard_Sales_Invoice/50004"/>
             <w:id w:val="211629001"/>
             <w:placeholder>
               <w:docPart w:val="44BD56F6F70B4CA3B10AAA110CD80572"/>
             </w:placeholder>
-            <w:dataBinding w:prefixMappings="xmlns:ns0='urn:microsoft-dynamics-nav/reports/CBR Standard Sales Invoice/50004/'" w:xpath="/ns0:NavWordReportXmlPart[1]/ns0:Header[1]/ns0:CustomerAddress2[1]" w:storeItemID="{680DFEB8-5DA8-4DDF-A251-C93EB82CBEF9}"/>
+            <w:dataBinding w:prefixMappings="xmlns:ns0='urn:microsoft-dynamics-nav/reports/CBR_Standard_Sales_Invoice/50004/'" w:xpath="/ns0:NavWordReportXmlPart[1]/ns0:Header[1]/ns0:CustomerAddress2[1]" w:storeItemID="{680DFEB8-5DA8-4DDF-A251-C93EB82CBEF9}"/>
             <w:text/>
           </w:sdtPr>
           <w:sdtEndPr/>
@@ -445,12 +445,12 @@
         <w:sdt>
           <w:sdtPr>
             <w:alias w:val="#Nav: /Header/ShipToAddress2"/>
-            <w:tag w:val="#Nav: CBR Standard Sales Invoice/50004"/>
+            <w:tag w:val="#Nav: CBR_Standard_Sales_Invoice/50004"/>
             <w:id w:val="-1031335786"/>
             <w:placeholder>
               <w:docPart w:val="1B08991C120546568B22DB96BE536307"/>
             </w:placeholder>
-            <w:dataBinding w:prefixMappings="xmlns:ns0='urn:microsoft-dynamics-nav/reports/CBR Standard Sales Invoice/50004/'" w:xpath="/ns0:NavWordReportXmlPart[1]/ns0:Header[1]/ns0:ShipToAddress2[1]" w:storeItemID="{680DFEB8-5DA8-4DDF-A251-C93EB82CBEF9}"/>
+            <w:dataBinding w:prefixMappings="xmlns:ns0='urn:microsoft-dynamics-nav/reports/CBR_Standard_Sales_Invoice/50004/'" w:xpath="/ns0:NavWordReportXmlPart[1]/ns0:Header[1]/ns0:ShipToAddress2[1]" w:storeItemID="{680DFEB8-5DA8-4DDF-A251-C93EB82CBEF9}"/>
             <w:text/>
           </w:sdtPr>
           <w:sdtEndPr/>
@@ -486,12 +486,12 @@
             <w:sdt>
               <w:sdtPr>
                 <w:alias w:val="#Nav: /Header/CompanyAddress3"/>
-                <w:tag w:val="#Nav: CBR Standard Sales Invoice/50004"/>
+                <w:tag w:val="#Nav: CBR_Standard_Sales_Invoice/50004"/>
                 <w:id w:val="-128092235"/>
                 <w:placeholder>
                   <w:docPart w:val="FD78D6F567F84973BA5EB69853287383"/>
                 </w:placeholder>
-                <w:dataBinding w:prefixMappings="xmlns:ns0='urn:microsoft-dynamics-nav/reports/CBR Standard Sales Invoice/50004/'" w:xpath="/ns0:NavWordReportXmlPart[1]/ns0:Header[1]/ns0:CompanyAddress3[1]" w:storeItemID="{680DFEB8-5DA8-4DDF-A251-C93EB82CBEF9}"/>
+                <w:dataBinding w:prefixMappings="xmlns:ns0='urn:microsoft-dynamics-nav/reports/CBR_Standard_Sales_Invoice/50004/'" w:xpath="/ns0:NavWordReportXmlPart[1]/ns0:Header[1]/ns0:CompanyAddress3[1]" w:storeItemID="{680DFEB8-5DA8-4DDF-A251-C93EB82CBEF9}"/>
                 <w:text/>
               </w:sdtPr>
               <w:sdtEndPr/>
@@ -515,12 +515,12 @@
               <w:b/>
             </w:rPr>
             <w:alias w:val="#Nav: /Header/CustomerAddress3"/>
-            <w:tag w:val="#Nav: CBR Standard Sales Invoice/50004"/>
+            <w:tag w:val="#Nav: CBR_Standard_Sales_Invoice/50004"/>
             <w:id w:val="-1572109726"/>
             <w:placeholder>
               <w:docPart w:val="5D70E0F275D540C397F638C9F7D04211"/>
             </w:placeholder>
-            <w:dataBinding w:prefixMappings="xmlns:ns0='urn:microsoft-dynamics-nav/reports/CBR Standard Sales Invoice/50004/'" w:xpath="/ns0:NavWordReportXmlPart[1]/ns0:Header[1]/ns0:CustomerAddress3[1]" w:storeItemID="{680DFEB8-5DA8-4DDF-A251-C93EB82CBEF9}"/>
+            <w:dataBinding w:prefixMappings="xmlns:ns0='urn:microsoft-dynamics-nav/reports/CBR_Standard_Sales_Invoice/50004/'" w:xpath="/ns0:NavWordReportXmlPart[1]/ns0:Header[1]/ns0:CustomerAddress3[1]" w:storeItemID="{680DFEB8-5DA8-4DDF-A251-C93EB82CBEF9}"/>
             <w:text/>
           </w:sdtPr>
           <w:sdtEndPr/>
@@ -550,12 +550,12 @@
         <w:sdt>
           <w:sdtPr>
             <w:alias w:val="#Nav: /Header/ShipToAddress3"/>
-            <w:tag w:val="#Nav: CBR Standard Sales Invoice/50004"/>
+            <w:tag w:val="#Nav: CBR_Standard_Sales_Invoice/50004"/>
             <w:id w:val="1520125911"/>
             <w:placeholder>
               <w:docPart w:val="E5ADF56F50074096BF5F4B996380707A"/>
             </w:placeholder>
-            <w:dataBinding w:prefixMappings="xmlns:ns0='urn:microsoft-dynamics-nav/reports/CBR Standard Sales Invoice/50004/'" w:xpath="/ns0:NavWordReportXmlPart[1]/ns0:Header[1]/ns0:ShipToAddress3[1]" w:storeItemID="{680DFEB8-5DA8-4DDF-A251-C93EB82CBEF9}"/>
+            <w:dataBinding w:prefixMappings="xmlns:ns0='urn:microsoft-dynamics-nav/reports/CBR_Standard_Sales_Invoice/50004/'" w:xpath="/ns0:NavWordReportXmlPart[1]/ns0:Header[1]/ns0:ShipToAddress3[1]" w:storeItemID="{680DFEB8-5DA8-4DDF-A251-C93EB82CBEF9}"/>
             <w:text/>
           </w:sdtPr>
           <w:sdtEndPr/>
@@ -591,12 +591,12 @@
             <w:sdt>
               <w:sdtPr>
                 <w:alias w:val="#Nav: /Header/CompanyAddress4"/>
-                <w:tag w:val="#Nav: CBR Standard Sales Invoice/50004"/>
+                <w:tag w:val="#Nav: CBR_Standard_Sales_Invoice/50004"/>
                 <w:id w:val="-1133634048"/>
                 <w:placeholder>
                   <w:docPart w:val="11AAC405FEED42CA8A1BEEC0A0A292EB"/>
                 </w:placeholder>
-                <w:dataBinding w:prefixMappings="xmlns:ns0='urn:microsoft-dynamics-nav/reports/CBR Standard Sales Invoice/50004/'" w:xpath="/ns0:NavWordReportXmlPart[1]/ns0:Header[1]/ns0:CompanyAddress4[1]" w:storeItemID="{680DFEB8-5DA8-4DDF-A251-C93EB82CBEF9}"/>
+                <w:dataBinding w:prefixMappings="xmlns:ns0='urn:microsoft-dynamics-nav/reports/CBR_Standard_Sales_Invoice/50004/'" w:xpath="/ns0:NavWordReportXmlPart[1]/ns0:Header[1]/ns0:CompanyAddress4[1]" w:storeItemID="{680DFEB8-5DA8-4DDF-A251-C93EB82CBEF9}"/>
                 <w:text/>
               </w:sdtPr>
               <w:sdtEndPr/>
@@ -620,12 +620,12 @@
               <w:b/>
             </w:rPr>
             <w:alias w:val="#Nav: /Header/CustomerAddress4"/>
-            <w:tag w:val="#Nav: CBR Standard Sales Invoice/50004"/>
+            <w:tag w:val="#Nav: CBR_Standard_Sales_Invoice/50004"/>
             <w:id w:val="-2025857488"/>
             <w:placeholder>
               <w:docPart w:val="026DDE8B55A14F81A84F3087B79FC1BA"/>
             </w:placeholder>
-            <w:dataBinding w:prefixMappings="xmlns:ns0='urn:microsoft-dynamics-nav/reports/CBR Standard Sales Invoice/50004/'" w:xpath="/ns0:NavWordReportXmlPart[1]/ns0:Header[1]/ns0:CustomerAddress4[1]" w:storeItemID="{680DFEB8-5DA8-4DDF-A251-C93EB82CBEF9}"/>
+            <w:dataBinding w:prefixMappings="xmlns:ns0='urn:microsoft-dynamics-nav/reports/CBR_Standard_Sales_Invoice/50004/'" w:xpath="/ns0:NavWordReportXmlPart[1]/ns0:Header[1]/ns0:CustomerAddress4[1]" w:storeItemID="{680DFEB8-5DA8-4DDF-A251-C93EB82CBEF9}"/>
             <w:text/>
           </w:sdtPr>
           <w:sdtEndPr/>
@@ -655,12 +655,12 @@
         <w:sdt>
           <w:sdtPr>
             <w:alias w:val="#Nav: /Header/ShipToAddress4"/>
-            <w:tag w:val="#Nav: CBR Standard Sales Invoice/50004"/>
+            <w:tag w:val="#Nav: CBR_Standard_Sales_Invoice/50004"/>
             <w:id w:val="1979024194"/>
             <w:placeholder>
               <w:docPart w:val="22AF10376605494C847E3AC3B5AFC99D"/>
             </w:placeholder>
-            <w:dataBinding w:prefixMappings="xmlns:ns0='urn:microsoft-dynamics-nav/reports/CBR Standard Sales Invoice/50004/'" w:xpath="/ns0:NavWordReportXmlPart[1]/ns0:Header[1]/ns0:ShipToAddress4[1]" w:storeItemID="{680DFEB8-5DA8-4DDF-A251-C93EB82CBEF9}"/>
+            <w:dataBinding w:prefixMappings="xmlns:ns0='urn:microsoft-dynamics-nav/reports/CBR_Standard_Sales_Invoice/50004/'" w:xpath="/ns0:NavWordReportXmlPart[1]/ns0:Header[1]/ns0:ShipToAddress4[1]" w:storeItemID="{680DFEB8-5DA8-4DDF-A251-C93EB82CBEF9}"/>
             <w:text/>
           </w:sdtPr>
           <w:sdtEndPr/>
@@ -696,12 +696,12 @@
             <w:sdt>
               <w:sdtPr>
                 <w:alias w:val="#Nav: /Header/CompanyAddress5"/>
-                <w:tag w:val="#Nav: CBR Standard Sales Invoice/50004"/>
+                <w:tag w:val="#Nav: CBR_Standard_Sales_Invoice/50004"/>
                 <w:id w:val="671686422"/>
                 <w:placeholder>
                   <w:docPart w:val="7326169C29D24F42A770CFDB930877E5"/>
                 </w:placeholder>
-                <w:dataBinding w:prefixMappings="xmlns:ns0='urn:microsoft-dynamics-nav/reports/CBR Standard Sales Invoice/50004/'" w:xpath="/ns0:NavWordReportXmlPart[1]/ns0:Header[1]/ns0:CompanyAddress5[1]" w:storeItemID="{680DFEB8-5DA8-4DDF-A251-C93EB82CBEF9}"/>
+                <w:dataBinding w:prefixMappings="xmlns:ns0='urn:microsoft-dynamics-nav/reports/CBR_Standard_Sales_Invoice/50004/'" w:xpath="/ns0:NavWordReportXmlPart[1]/ns0:Header[1]/ns0:CompanyAddress5[1]" w:storeItemID="{680DFEB8-5DA8-4DDF-A251-C93EB82CBEF9}"/>
                 <w:text/>
               </w:sdtPr>
               <w:sdtEndPr/>
@@ -725,12 +725,12 @@
               <w:b/>
             </w:rPr>
             <w:alias w:val="#Nav: /Header/CustomerAddress5"/>
-            <w:tag w:val="#Nav: CBR Standard Sales Invoice/50004"/>
+            <w:tag w:val="#Nav: CBR_Standard_Sales_Invoice/50004"/>
             <w:id w:val="1398856861"/>
             <w:placeholder>
               <w:docPart w:val="5063F8D9291A4A299E2E6C826432A089"/>
             </w:placeholder>
-            <w:dataBinding w:prefixMappings="xmlns:ns0='urn:microsoft-dynamics-nav/reports/CBR Standard Sales Invoice/50004/'" w:xpath="/ns0:NavWordReportXmlPart[1]/ns0:Header[1]/ns0:CustomerAddress5[1]" w:storeItemID="{680DFEB8-5DA8-4DDF-A251-C93EB82CBEF9}"/>
+            <w:dataBinding w:prefixMappings="xmlns:ns0='urn:microsoft-dynamics-nav/reports/CBR_Standard_Sales_Invoice/50004/'" w:xpath="/ns0:NavWordReportXmlPart[1]/ns0:Header[1]/ns0:CustomerAddress5[1]" w:storeItemID="{680DFEB8-5DA8-4DDF-A251-C93EB82CBEF9}"/>
             <w:text/>
           </w:sdtPr>
           <w:sdtEndPr/>
@@ -759,12 +759,12 @@
         <w:sdt>
           <w:sdtPr>
             <w:alias w:val="#Nav: /Header/ShipToAddress5"/>
-            <w:tag w:val="#Nav: CBR Standard Sales Invoice/50004"/>
+            <w:tag w:val="#Nav: CBR_Standard_Sales_Invoice/50004"/>
             <w:id w:val="1261961521"/>
             <w:placeholder>
               <w:docPart w:val="843192B59572427CA59D048EBC9BB6F1"/>
             </w:placeholder>
-            <w:dataBinding w:prefixMappings="xmlns:ns0='urn:microsoft-dynamics-nav/reports/CBR Standard Sales Invoice/50004/'" w:xpath="/ns0:NavWordReportXmlPart[1]/ns0:Header[1]/ns0:ShipToAddress5[1]" w:storeItemID="{680DFEB8-5DA8-4DDF-A251-C93EB82CBEF9}"/>
+            <w:dataBinding w:prefixMappings="xmlns:ns0='urn:microsoft-dynamics-nav/reports/CBR_Standard_Sales_Invoice/50004/'" w:xpath="/ns0:NavWordReportXmlPart[1]/ns0:Header[1]/ns0:ShipToAddress5[1]" w:storeItemID="{680DFEB8-5DA8-4DDF-A251-C93EB82CBEF9}"/>
             <w:text/>
           </w:sdtPr>
           <w:sdtEndPr/>
@@ -800,12 +800,12 @@
             <w:sdt>
               <w:sdtPr>
                 <w:alias w:val="#Nav: /Header/CompanyAddress6"/>
-                <w:tag w:val="#Nav: CBR Standard Sales Invoice/50004"/>
+                <w:tag w:val="#Nav: CBR_Standard_Sales_Invoice/50004"/>
                 <w:id w:val="-690377681"/>
                 <w:placeholder>
                   <w:docPart w:val="BE36AAA301C74DEC9C28639A5BA9B354"/>
                 </w:placeholder>
-                <w:dataBinding w:prefixMappings="xmlns:ns0='urn:microsoft-dynamics-nav/reports/CBR Standard Sales Invoice/50004/'" w:xpath="/ns0:NavWordReportXmlPart[1]/ns0:Header[1]/ns0:CompanyAddress6[1]" w:storeItemID="{680DFEB8-5DA8-4DDF-A251-C93EB82CBEF9}"/>
+                <w:dataBinding w:prefixMappings="xmlns:ns0='urn:microsoft-dynamics-nav/reports/CBR_Standard_Sales_Invoice/50004/'" w:xpath="/ns0:NavWordReportXmlPart[1]/ns0:Header[1]/ns0:CompanyAddress6[1]" w:storeItemID="{680DFEB8-5DA8-4DDF-A251-C93EB82CBEF9}"/>
                 <w:text/>
               </w:sdtPr>
               <w:sdtEndPr/>
@@ -829,12 +829,12 @@
               <w:b/>
             </w:rPr>
             <w:alias w:val="#Nav: /Header/CustomerAddress6"/>
-            <w:tag w:val="#Nav: CBR Standard Sales Invoice/50004"/>
+            <w:tag w:val="#Nav: CBR_Standard_Sales_Invoice/50004"/>
             <w:id w:val="1010568566"/>
             <w:placeholder>
               <w:docPart w:val="85758097D8C34212AF8DAF95B08FCDF4"/>
             </w:placeholder>
-            <w:dataBinding w:prefixMappings="xmlns:ns0='urn:microsoft-dynamics-nav/reports/CBR Standard Sales Invoice/50004/'" w:xpath="/ns0:NavWordReportXmlPart[1]/ns0:Header[1]/ns0:CustomerAddress6[1]" w:storeItemID="{680DFEB8-5DA8-4DDF-A251-C93EB82CBEF9}"/>
+            <w:dataBinding w:prefixMappings="xmlns:ns0='urn:microsoft-dynamics-nav/reports/CBR_Standard_Sales_Invoice/50004/'" w:xpath="/ns0:NavWordReportXmlPart[1]/ns0:Header[1]/ns0:CustomerAddress6[1]" w:storeItemID="{680DFEB8-5DA8-4DDF-A251-C93EB82CBEF9}"/>
             <w:text/>
           </w:sdtPr>
           <w:sdtEndPr/>
@@ -864,12 +864,12 @@
         <w:sdt>
           <w:sdtPr>
             <w:alias w:val="#Nav: /Header/ShipToAddress6"/>
-            <w:tag w:val="#Nav: CBR Standard Sales Invoice/50004"/>
+            <w:tag w:val="#Nav: CBR_Standard_Sales_Invoice/50004"/>
             <w:id w:val="950364648"/>
             <w:placeholder>
               <w:docPart w:val="22BED116418F4AF6B8E2393A32363909"/>
             </w:placeholder>
-            <w:dataBinding w:prefixMappings="xmlns:ns0='urn:microsoft-dynamics-nav/reports/CBR Standard Sales Invoice/50004/'" w:xpath="/ns0:NavWordReportXmlPart[1]/ns0:Header[1]/ns0:ShipToAddress6[1]" w:storeItemID="{680DFEB8-5DA8-4DDF-A251-C93EB82CBEF9}"/>
+            <w:dataBinding w:prefixMappings="xmlns:ns0='urn:microsoft-dynamics-nav/reports/CBR_Standard_Sales_Invoice/50004/'" w:xpath="/ns0:NavWordReportXmlPart[1]/ns0:Header[1]/ns0:ShipToAddress6[1]" w:storeItemID="{680DFEB8-5DA8-4DDF-A251-C93EB82CBEF9}"/>
             <w:text/>
           </w:sdtPr>
           <w:sdtEndPr/>
@@ -914,12 +914,12 @@
               <w:b/>
             </w:rPr>
             <w:alias w:val="#Nav: /Header/CustomerAddress7"/>
-            <w:tag w:val="#Nav: CBR Standard Sales Invoice/50004"/>
+            <w:tag w:val="#Nav: CBR_Standard_Sales_Invoice/50004"/>
             <w:id w:val="268747735"/>
             <w:placeholder>
               <w:docPart w:val="307BB909485C4311BBC925D3CFFB4EB9"/>
             </w:placeholder>
-            <w:dataBinding w:prefixMappings="xmlns:ns0='urn:microsoft-dynamics-nav/reports/CBR Standard Sales Invoice/50004/'" w:xpath="/ns0:NavWordReportXmlPart[1]/ns0:Header[1]/ns0:CustomerAddress7[1]" w:storeItemID="{680DFEB8-5DA8-4DDF-A251-C93EB82CBEF9}"/>
+            <w:dataBinding w:prefixMappings="xmlns:ns0='urn:microsoft-dynamics-nav/reports/CBR_Standard_Sales_Invoice/50004/'" w:xpath="/ns0:NavWordReportXmlPart[1]/ns0:Header[1]/ns0:CustomerAddress7[1]" w:storeItemID="{680DFEB8-5DA8-4DDF-A251-C93EB82CBEF9}"/>
             <w:text/>
           </w:sdtPr>
           <w:sdtEndPr/>
@@ -949,12 +949,12 @@
         <w:sdt>
           <w:sdtPr>
             <w:alias w:val="#Nav: /Header/ShipToAddress7"/>
-            <w:tag w:val="#Nav: CBR Standard Sales Invoice/50004"/>
+            <w:tag w:val="#Nav: CBR_Standard_Sales_Invoice/50004"/>
             <w:id w:val="2124801436"/>
             <w:placeholder>
               <w:docPart w:val="9209D801C5E246CA851F33ED5E38EC5B"/>
             </w:placeholder>
-            <w:dataBinding w:prefixMappings="xmlns:ns0='urn:microsoft-dynamics-nav/reports/CBR Standard Sales Invoice/50004/'" w:xpath="/ns0:NavWordReportXmlPart[1]/ns0:Header[1]/ns0:ShipToAddress7[1]" w:storeItemID="{680DFEB8-5DA8-4DDF-A251-C93EB82CBEF9}"/>
+            <w:dataBinding w:prefixMappings="xmlns:ns0='urn:microsoft-dynamics-nav/reports/CBR_Standard_Sales_Invoice/50004/'" w:xpath="/ns0:NavWordReportXmlPart[1]/ns0:Header[1]/ns0:ShipToAddress7[1]" w:storeItemID="{680DFEB8-5DA8-4DDF-A251-C93EB82CBEF9}"/>
             <w:text/>
           </w:sdtPr>
           <w:sdtEndPr/>
@@ -999,12 +999,12 @@
               <w:b/>
             </w:rPr>
             <w:alias w:val="#Nav: /Header/CustomerAddress8"/>
-            <w:tag w:val="#Nav: CBR Standard Sales Invoice/50004"/>
+            <w:tag w:val="#Nav: CBR_Standard_Sales_Invoice/50004"/>
             <w:id w:val="1658728615"/>
             <w:placeholder>
               <w:docPart w:val="5B99259E5F0F4219A390EAC7C6F3BC4A"/>
             </w:placeholder>
-            <w:dataBinding w:prefixMappings="xmlns:ns0='urn:microsoft-dynamics-nav/reports/CBR Standard Sales Invoice/50004/'" w:xpath="/ns0:NavWordReportXmlPart[1]/ns0:Header[1]/ns0:CustomerAddress8[1]" w:storeItemID="{680DFEB8-5DA8-4DDF-A251-C93EB82CBEF9}"/>
+            <w:dataBinding w:prefixMappings="xmlns:ns0='urn:microsoft-dynamics-nav/reports/CBR_Standard_Sales_Invoice/50004/'" w:xpath="/ns0:NavWordReportXmlPart[1]/ns0:Header[1]/ns0:CustomerAddress8[1]" w:storeItemID="{680DFEB8-5DA8-4DDF-A251-C93EB82CBEF9}"/>
             <w:text/>
           </w:sdtPr>
           <w:sdtEndPr/>
@@ -1034,12 +1034,12 @@
         <w:sdt>
           <w:sdtPr>
             <w:alias w:val="#Nav: /Header/ShipToAddress8"/>
-            <w:tag w:val="#Nav: CBR Standard Sales Invoice/50004"/>
+            <w:tag w:val="#Nav: CBR_Standard_Sales_Invoice/50004"/>
             <w:id w:val="-761921562"/>
             <w:placeholder>
               <w:docPart w:val="A89F380269A8474CA2D26B99D54FD795"/>
             </w:placeholder>
-            <w:dataBinding w:prefixMappings="xmlns:ns0='urn:microsoft-dynamics-nav/reports/CBR Standard Sales Invoice/50004/'" w:xpath="/ns0:NavWordReportXmlPart[1]/ns0:Header[1]/ns0:ShipToAddress8[1]" w:storeItemID="{680DFEB8-5DA8-4DDF-A251-C93EB82CBEF9}"/>
+            <w:dataBinding w:prefixMappings="xmlns:ns0='urn:microsoft-dynamics-nav/reports/CBR_Standard_Sales_Invoice/50004/'" w:xpath="/ns0:NavWordReportXmlPart[1]/ns0:Header[1]/ns0:ShipToAddress8[1]" w:storeItemID="{680DFEB8-5DA8-4DDF-A251-C93EB82CBEF9}"/>
             <w:text/>
           </w:sdtPr>
           <w:sdtEndPr/>
@@ -1114,12 +1114,12 @@
               <w:szCs w:val="20"/>
             </w:rPr>
             <w:alias w:val="#Nav: /Header/CustomerPONumber_Lbl"/>
-            <w:tag w:val="#Nav: CBR Standard Sales Invoice/50004"/>
+            <w:tag w:val="#Nav: CBR_Standard_Sales_Invoice/50004"/>
             <w:id w:val="15119155"/>
             <w:placeholder>
               <w:docPart w:val="DefaultPlaceholder_-1854013440"/>
             </w:placeholder>
-            <w:dataBinding w:prefixMappings="xmlns:ns0='urn:microsoft-dynamics-nav/reports/CBR Standard Sales Invoice/50004/'" w:xpath="/ns0:NavWordReportXmlPart[1]/ns0:Header[1]/ns0:CustomerPONumber_Lbl[1]" w:storeItemID="{680DFEB8-5DA8-4DDF-A251-C93EB82CBEF9}"/>
+            <w:dataBinding w:prefixMappings="xmlns:ns0='urn:microsoft-dynamics-nav/reports/CBR_Standard_Sales_Invoice/50004/'" w:xpath="/ns0:NavWordReportXmlPart[1]/ns0:Header[1]/ns0:CustomerPONumber_Lbl[1]" w:storeItemID="{680DFEB8-5DA8-4DDF-A251-C93EB82CBEF9}"/>
             <w:text/>
           </w:sdtPr>
           <w:sdtEndPr/>
@@ -1209,12 +1209,12 @@
               <w:lang w:val="da-DK"/>
             </w:rPr>
             <w:alias w:val="#Nav: /Header/DueDate_Lbl"/>
-            <w:tag w:val="#Nav: CBR Standard Sales Invoice/50004"/>
+            <w:tag w:val="#Nav: CBR_Standard_Sales_Invoice/50004"/>
             <w:id w:val="-1251649982"/>
             <w:placeholder>
               <w:docPart w:val="D2AF418760DF4F95A1098EA8A5A15015"/>
             </w:placeholder>
-            <w:dataBinding w:prefixMappings="xmlns:ns0='urn:microsoft-dynamics-nav/reports/CBR Standard Sales Invoice/50004/'" w:xpath="/ns0:NavWordReportXmlPart[1]/ns0:Header[1]/ns0:DueDate_Lbl[1]" w:storeItemID="{680DFEB8-5DA8-4DDF-A251-C93EB82CBEF9}"/>
+            <w:dataBinding w:prefixMappings="xmlns:ns0='urn:microsoft-dynamics-nav/reports/CBR_Standard_Sales_Invoice/50004/'" w:xpath="/ns0:NavWordReportXmlPart[1]/ns0:Header[1]/ns0:DueDate_Lbl[1]" w:storeItemID="{680DFEB8-5DA8-4DDF-A251-C93EB82CBEF9}"/>
             <w:text/>
           </w:sdtPr>
           <w:sdtEndPr/>
@@ -1259,12 +1259,12 @@
               <w:lang w:val="da-DK"/>
             </w:rPr>
             <w:alias w:val="#Nav: /Header/PaymentTermsDescription_Lbl"/>
-            <w:tag w:val="#Nav: CBR Standard Sales Invoice/50004"/>
+            <w:tag w:val="#Nav: CBR_Standard_Sales_Invoice/50004"/>
             <w:id w:val="1934628656"/>
             <w:placeholder>
               <w:docPart w:val="1AED6D4ACB07449381032C9BAAF146E4"/>
             </w:placeholder>
-            <w:dataBinding w:prefixMappings="xmlns:ns0='urn:microsoft-dynamics-nav/reports/CBR Standard Sales Invoice/50004/'" w:xpath="/ns0:NavWordReportXmlPart[1]/ns0:Header[1]/ns0:PaymentTermsDescription_Lbl[1]" w:storeItemID="{680DFEB8-5DA8-4DDF-A251-C93EB82CBEF9}"/>
+            <w:dataBinding w:prefixMappings="xmlns:ns0='urn:microsoft-dynamics-nav/reports/CBR_Standard_Sales_Invoice/50004/'" w:xpath="/ns0:NavWordReportXmlPart[1]/ns0:Header[1]/ns0:PaymentTermsDescription_Lbl[1]" w:storeItemID="{680DFEB8-5DA8-4DDF-A251-C93EB82CBEF9}"/>
             <w:text/>
           </w:sdtPr>
           <w:sdtEndPr/>
@@ -1307,12 +1307,12 @@
         <w:sdt>
           <w:sdtPr>
             <w:alias w:val="#Nav: /Header/CustomerPONumber"/>
-            <w:tag w:val="#Nav: CBR Standard Sales Invoice/50004"/>
+            <w:tag w:val="#Nav: CBR_Standard_Sales_Invoice/50004"/>
             <w:id w:val="303815069"/>
             <w:placeholder>
               <w:docPart w:val="DefaultPlaceholder_-1854013440"/>
             </w:placeholder>
-            <w:dataBinding w:prefixMappings="xmlns:ns0='urn:microsoft-dynamics-nav/reports/CBR Standard Sales Invoice/50004/'" w:xpath="/ns0:NavWordReportXmlPart[1]/ns0:Header[1]/ns0:CustomerPONumber[1]" w:storeItemID="{680DFEB8-5DA8-4DDF-A251-C93EB82CBEF9}"/>
+            <w:dataBinding w:prefixMappings="xmlns:ns0='urn:microsoft-dynamics-nav/reports/CBR_Standard_Sales_Invoice/50004/'" w:xpath="/ns0:NavWordReportXmlPart[1]/ns0:Header[1]/ns0:CustomerPONumber[1]" w:storeItemID="{680DFEB8-5DA8-4DDF-A251-C93EB82CBEF9}"/>
             <w:text/>
           </w:sdtPr>
           <w:sdtEndPr/>
@@ -1336,12 +1336,12 @@
         <w:sdt>
           <w:sdtPr>
             <w:alias w:val="#Nav: /Header/SalesPersonName"/>
-            <w:tag w:val="#Nav: CBR Standard Sales Invoice/50004"/>
+            <w:tag w:val="#Nav: CBR_Standard_Sales_Invoice/50004"/>
             <w:id w:val="-2093382796"/>
             <w:placeholder>
               <w:docPart w:val="9EDE545B9C4745D8916E16F7CCB2F14C"/>
             </w:placeholder>
-            <w:dataBinding w:prefixMappings="xmlns:ns0='urn:microsoft-dynamics-nav/reports/CBR Standard Sales Invoice/50004/'" w:xpath="/ns0:NavWordReportXmlPart[1]/ns0:Header[1]/ns0:SalesPersonName[1]" w:storeItemID="{680DFEB8-5DA8-4DDF-A251-C93EB82CBEF9}"/>
+            <w:dataBinding w:prefixMappings="xmlns:ns0='urn:microsoft-dynamics-nav/reports/CBR_Standard_Sales_Invoice/50004/'" w:xpath="/ns0:NavWordReportXmlPart[1]/ns0:Header[1]/ns0:SalesPersonName[1]" w:storeItemID="{680DFEB8-5DA8-4DDF-A251-C93EB82CBEF9}"/>
             <w:text/>
           </w:sdtPr>
           <w:sdtEndPr/>
@@ -1369,12 +1369,12 @@
         <w:sdt>
           <w:sdtPr>
             <w:alias w:val="#Nav: /Header/DueDate"/>
-            <w:tag w:val="#Nav: CBR Standard Sales Invoice/50004"/>
+            <w:tag w:val="#Nav: CBR_Standard_Sales_Invoice/50004"/>
             <w:id w:val="1703123343"/>
             <w:placeholder>
               <w:docPart w:val="C13A28D8DEA949EB9C5EF942939F7C9C"/>
             </w:placeholder>
-            <w:dataBinding w:prefixMappings="xmlns:ns0='urn:microsoft-dynamics-nav/reports/CBR Standard Sales Invoice/50004/'" w:xpath="/ns0:NavWordReportXmlPart[1]/ns0:Header[1]/ns0:DueDate[1]" w:storeItemID="{680DFEB8-5DA8-4DDF-A251-C93EB82CBEF9}"/>
+            <w:dataBinding w:prefixMappings="xmlns:ns0='urn:microsoft-dynamics-nav/reports/CBR_Standard_Sales_Invoice/50004/'" w:xpath="/ns0:NavWordReportXmlPart[1]/ns0:Header[1]/ns0:DueDate[1]" w:storeItemID="{680DFEB8-5DA8-4DDF-A251-C93EB82CBEF9}"/>
             <w:text/>
           </w:sdtPr>
           <w:sdtEndPr/>
@@ -1401,12 +1401,12 @@
         <w:sdt>
           <w:sdtPr>
             <w:alias w:val="#Nav: /Header/PaymentTermsDescription"/>
-            <w:tag w:val="#Nav: CBR Standard Sales Invoice/50004"/>
+            <w:tag w:val="#Nav: CBR_Standard_Sales_Invoice/50004"/>
             <w:id w:val="-419950001"/>
             <w:placeholder>
               <w:docPart w:val="95C8C422EF0B438983B98CA673CA4C71"/>
             </w:placeholder>
-            <w:dataBinding w:prefixMappings="xmlns:ns0='urn:microsoft-dynamics-nav/reports/CBR Standard Sales Invoice/50004/'" w:xpath="/ns0:NavWordReportXmlPart[1]/ns0:Header[1]/ns0:PaymentTermsDescription[1]" w:storeItemID="{680DFEB8-5DA8-4DDF-A251-C93EB82CBEF9}"/>
+            <w:dataBinding w:prefixMappings="xmlns:ns0='urn:microsoft-dynamics-nav/reports/CBR_Standard_Sales_Invoice/50004/'" w:xpath="/ns0:NavWordReportXmlPart[1]/ns0:Header[1]/ns0:PaymentTermsDescription[1]" w:storeItemID="{680DFEB8-5DA8-4DDF-A251-C93EB82CBEF9}"/>
             <w:text/>
           </w:sdtPr>
           <w:sdtEndPr/>
@@ -1444,12 +1444,12 @@
               <w:szCs w:val="20"/>
             </w:rPr>
             <w:alias w:val="#Nav: /Header/OrderNo_Lbl"/>
-            <w:tag w:val="#Nav: CBR Standard Sales Invoice/50004"/>
+            <w:tag w:val="#Nav: CBR_Standard_Sales_Invoice/50004"/>
             <w:id w:val="-1266381342"/>
             <w:placeholder>
               <w:docPart w:val="B479C6556F1644DA9E7039F2A3C21447"/>
             </w:placeholder>
-            <w:dataBinding w:prefixMappings="xmlns:ns0='urn:microsoft-dynamics-nav/reports/CBR Standard Sales Invoice/50004/'" w:xpath="/ns0:NavWordReportXmlPart[1]/ns0:Header[1]/ns0:OrderNo_Lbl[1]" w:storeItemID="{680DFEB8-5DA8-4DDF-A251-C93EB82CBEF9}"/>
+            <w:dataBinding w:prefixMappings="xmlns:ns0='urn:microsoft-dynamics-nav/reports/CBR_Standard_Sales_Invoice/50004/'" w:xpath="/ns0:NavWordReportXmlPart[1]/ns0:Header[1]/ns0:OrderNo_Lbl[1]" w:storeItemID="{680DFEB8-5DA8-4DDF-A251-C93EB82CBEF9}"/>
             <w:text/>
           </w:sdtPr>
           <w:sdtEndPr/>
@@ -1492,12 +1492,12 @@
               <w:szCs w:val="20"/>
             </w:rPr>
             <w:alias w:val="#Nav: /Header/ShipmentMethodDescription_Lbl"/>
-            <w:tag w:val="#Nav: CBR Standard Sales Invoice/50004"/>
+            <w:tag w:val="#Nav: CBR_Standard_Sales_Invoice/50004"/>
             <w:id w:val="-1844006567"/>
             <w:placeholder>
               <w:docPart w:val="FC4412E7D7104CDE9CB926B7248A886B"/>
             </w:placeholder>
-            <w:dataBinding w:prefixMappings="xmlns:ns0='urn:microsoft-dynamics-nav/reports/CBR Standard Sales Invoice/50004/'" w:xpath="/ns0:NavWordReportXmlPart[1]/ns0:Header[1]/ns0:ShipmentMethodDescription_Lbl[1]" w:storeItemID="{680DFEB8-5DA8-4DDF-A251-C93EB82CBEF9}"/>
+            <w:dataBinding w:prefixMappings="xmlns:ns0='urn:microsoft-dynamics-nav/reports/CBR_Standard_Sales_Invoice/50004/'" w:xpath="/ns0:NavWordReportXmlPart[1]/ns0:Header[1]/ns0:ShipmentMethodDescription_Lbl[1]" w:storeItemID="{680DFEB8-5DA8-4DDF-A251-C93EB82CBEF9}"/>
             <w:text/>
           </w:sdtPr>
           <w:sdtEndPr/>
@@ -1541,12 +1541,12 @@
               <w:szCs w:val="20"/>
             </w:rPr>
             <w:alias w:val="#Nav: /Header/PaymentMethodDescription_Lbl"/>
-            <w:tag w:val="#Nav: CBR Standard Sales Invoice/50004"/>
+            <w:tag w:val="#Nav: CBR_Standard_Sales_Invoice/50004"/>
             <w:id w:val="283549672"/>
             <w:placeholder>
               <w:docPart w:val="D42D7AF56FA54E5581B4BCE85A91FE33"/>
             </w:placeholder>
-            <w:dataBinding w:prefixMappings="xmlns:ns0='urn:microsoft-dynamics-nav/reports/CBR Standard Sales Invoice/50004/'" w:xpath="/ns0:NavWordReportXmlPart[1]/ns0:Header[1]/ns0:PaymentMethodDescription_Lbl[1]" w:storeItemID="{680DFEB8-5DA8-4DDF-A251-C93EB82CBEF9}"/>
+            <w:dataBinding w:prefixMappings="xmlns:ns0='urn:microsoft-dynamics-nav/reports/CBR_Standard_Sales_Invoice/50004/'" w:xpath="/ns0:NavWordReportXmlPart[1]/ns0:Header[1]/ns0:PaymentMethodDescription_Lbl[1]" w:storeItemID="{680DFEB8-5DA8-4DDF-A251-C93EB82CBEF9}"/>
             <w:text/>
           </w:sdtPr>
           <w:sdtEndPr/>
@@ -1590,12 +1590,12 @@
               <w:szCs w:val="20"/>
             </w:rPr>
             <w:alias w:val="#Nav: /Header/DocumentDate_Lbl"/>
-            <w:tag w:val="#Nav: CBR Standard Sales Invoice/50004"/>
+            <w:tag w:val="#Nav: CBR_Standard_Sales_Invoice/50004"/>
             <w:id w:val="902264229"/>
             <w:placeholder>
               <w:docPart w:val="291BAB98CD084302B0307FFF1E9F681F"/>
             </w:placeholder>
-            <w:dataBinding w:prefixMappings="xmlns:ns0='urn:microsoft-dynamics-nav/reports/CBR Standard Sales Invoice/50004/'" w:xpath="/ns0:NavWordReportXmlPart[1]/ns0:Header[1]/ns0:DocumentDate_Lbl[1]" w:storeItemID="{680DFEB8-5DA8-4DDF-A251-C93EB82CBEF9}"/>
+            <w:dataBinding w:prefixMappings="xmlns:ns0='urn:microsoft-dynamics-nav/reports/CBR_Standard_Sales_Invoice/50004/'" w:xpath="/ns0:NavWordReportXmlPart[1]/ns0:Header[1]/ns0:DocumentDate_Lbl[1]" w:storeItemID="{680DFEB8-5DA8-4DDF-A251-C93EB82CBEF9}"/>
             <w:text/>
           </w:sdtPr>
           <w:sdtEndPr/>
@@ -1637,12 +1637,12 @@
         <w:sdt>
           <w:sdtPr>
             <w:alias w:val="#Nav: /Header/OrderNo"/>
-            <w:tag w:val="#Nav: CBR Standard Sales Invoice/50004"/>
+            <w:tag w:val="#Nav: CBR_Standard_Sales_Invoice/50004"/>
             <w:id w:val="1867791684"/>
             <w:placeholder>
               <w:docPart w:val="F9654F81C600482488C18330984470C3"/>
             </w:placeholder>
-            <w:dataBinding w:prefixMappings="xmlns:ns0='urn:microsoft-dynamics-nav/reports/CBR Standard Sales Invoice/50004/'" w:xpath="/ns0:NavWordReportXmlPart[1]/ns0:Header[1]/ns0:OrderNo[1]" w:storeItemID="{680DFEB8-5DA8-4DDF-A251-C93EB82CBEF9}"/>
+            <w:dataBinding w:prefixMappings="xmlns:ns0='urn:microsoft-dynamics-nav/reports/CBR_Standard_Sales_Invoice/50004/'" w:xpath="/ns0:NavWordReportXmlPart[1]/ns0:Header[1]/ns0:OrderNo[1]" w:storeItemID="{680DFEB8-5DA8-4DDF-A251-C93EB82CBEF9}"/>
             <w:text/>
           </w:sdtPr>
           <w:sdtEndPr/>
@@ -1672,12 +1672,12 @@
               <w:lang w:val="da-DK"/>
             </w:rPr>
             <w:alias w:val="#Nav: /Header/ShipmentMethodDescription"/>
-            <w:tag w:val="#Nav: CBR Standard Sales Invoice/50004"/>
+            <w:tag w:val="#Nav: CBR_Standard_Sales_Invoice/50004"/>
             <w:id w:val="-168258069"/>
             <w:placeholder>
               <w:docPart w:val="C39CA4D7F57643AEA66B897B29802E02"/>
             </w:placeholder>
-            <w:dataBinding w:prefixMappings="xmlns:ns0='urn:microsoft-dynamics-nav/reports/CBR Standard Sales Invoice/50004/'" w:xpath="/ns0:NavWordReportXmlPart[1]/ns0:Header[1]/ns0:ShipmentMethodDescription[1]" w:storeItemID="{680DFEB8-5DA8-4DDF-A251-C93EB82CBEF9}"/>
+            <w:dataBinding w:prefixMappings="xmlns:ns0='urn:microsoft-dynamics-nav/reports/CBR_Standard_Sales_Invoice/50004/'" w:xpath="/ns0:NavWordReportXmlPart[1]/ns0:Header[1]/ns0:ShipmentMethodDescription[1]" w:storeItemID="{680DFEB8-5DA8-4DDF-A251-C93EB82CBEF9}"/>
             <w:text/>
           </w:sdtPr>
           <w:sdtEndPr/>
@@ -1708,12 +1708,12 @@
               <w:lang w:val="da-DK"/>
             </w:rPr>
             <w:alias w:val="#Nav: /Header/PaymentMethodDescription"/>
-            <w:tag w:val="#Nav: CBR Standard Sales Invoice/50004"/>
+            <w:tag w:val="#Nav: CBR_Standard_Sales_Invoice/50004"/>
             <w:id w:val="-359043298"/>
             <w:placeholder>
               <w:docPart w:val="A90E55665FC245D7993CD6AEAA56A0C8"/>
             </w:placeholder>
-            <w:dataBinding w:prefixMappings="xmlns:ns0='urn:microsoft-dynamics-nav/reports/CBR Standard Sales Invoice/50004/'" w:xpath="/ns0:NavWordReportXmlPart[1]/ns0:Header[1]/ns0:PaymentMethodDescription[1]" w:storeItemID="{680DFEB8-5DA8-4DDF-A251-C93EB82CBEF9}"/>
+            <w:dataBinding w:prefixMappings="xmlns:ns0='urn:microsoft-dynamics-nav/reports/CBR_Standard_Sales_Invoice/50004/'" w:xpath="/ns0:NavWordReportXmlPart[1]/ns0:Header[1]/ns0:PaymentMethodDescription[1]" w:storeItemID="{680DFEB8-5DA8-4DDF-A251-C93EB82CBEF9}"/>
             <w:text/>
           </w:sdtPr>
           <w:sdtEndPr/>
@@ -1740,12 +1740,12 @@
         <w:sdt>
           <w:sdtPr>
             <w:alias w:val="#Nav: /Header/DocumentDate"/>
-            <w:tag w:val="#Nav: CBR Standard Sales Invoice/50004"/>
+            <w:tag w:val="#Nav: CBR_Standard_Sales_Invoice/50004"/>
             <w:id w:val="-370452850"/>
             <w:placeholder>
               <w:docPart w:val="2A5D8D140BC443729F171C61928BE7A2"/>
             </w:placeholder>
-            <w:dataBinding w:prefixMappings="xmlns:ns0='urn:microsoft-dynamics-nav/reports/CBR Standard Sales Invoice/50004/'" w:xpath="/ns0:NavWordReportXmlPart[1]/ns0:Header[1]/ns0:DocumentDate[1]" w:storeItemID="{680DFEB8-5DA8-4DDF-A251-C93EB82CBEF9}"/>
+            <w:dataBinding w:prefixMappings="xmlns:ns0='urn:microsoft-dynamics-nav/reports/CBR_Standard_Sales_Invoice/50004/'" w:xpath="/ns0:NavWordReportXmlPart[1]/ns0:Header[1]/ns0:DocumentDate[1]" w:storeItemID="{680DFEB8-5DA8-4DDF-A251-C93EB82CBEF9}"/>
             <w:text/>
           </w:sdtPr>
           <w:sdtEndPr/>
@@ -1873,12 +1873,12 @@
               <w:lang w:val="da-DK"/>
             </w:rPr>
             <w:alias w:val="#Nav: /Header/Line/JobNo_Lbl"/>
-            <w:tag w:val="#Nav: CBR Standard Sales Invoice/50004"/>
+            <w:tag w:val="#Nav: CBR_Standard_Sales_Invoice/50004"/>
             <w:id w:val="-384022866"/>
             <w:placeholder>
               <w:docPart w:val="DefaultPlaceholder_-1854013440"/>
             </w:placeholder>
-            <w:dataBinding w:prefixMappings="xmlns:ns0='urn:microsoft-dynamics-nav/reports/CBR Standard Sales Invoice/50004/'" w:xpath="/ns0:NavWordReportXmlPart[1]/ns0:Header[1]/ns0:Line[1]/ns0:JobNo_Lbl[1]" w:storeItemID="{680DFEB8-5DA8-4DDF-A251-C93EB82CBEF9}"/>
+            <w:dataBinding w:prefixMappings="xmlns:ns0='urn:microsoft-dynamics-nav/reports/CBR_Standard_Sales_Invoice/50004/'" w:xpath="/ns0:NavWordReportXmlPart[1]/ns0:Header[1]/ns0:Line[1]/ns0:JobNo_Lbl[1]" w:storeItemID="{680DFEB8-5DA8-4DDF-A251-C93EB82CBEF9}"/>
             <w:text/>
           </w:sdtPr>
           <w:sdtEndPr/>
@@ -2012,12 +2012,12 @@
               <w:lang w:val="da-DK"/>
             </w:rPr>
             <w:alias w:val="#Nav: /Header/Line/JobNo"/>
-            <w:tag w:val="#Nav: CBR Standard Sales Invoice/50004"/>
+            <w:tag w:val="#Nav: CBR_Standard_Sales_Invoice/50004"/>
             <w:id w:val="-786124314"/>
             <w:placeholder>
               <w:docPart w:val="DefaultPlaceholder_-1854013440"/>
             </w:placeholder>
-            <w:dataBinding w:prefixMappings="xmlns:ns0='urn:microsoft-dynamics-nav/reports/CBR Standard Sales Invoice/50004/'" w:xpath="/ns0:NavWordReportXmlPart[1]/ns0:Header[1]/ns0:Line[1]/ns0:JobNo[1]" w:storeItemID="{680DFEB8-5DA8-4DDF-A251-C93EB82CBEF9}"/>
+            <w:dataBinding w:prefixMappings="xmlns:ns0='urn:microsoft-dynamics-nav/reports/CBR_Standard_Sales_Invoice/50004/'" w:xpath="/ns0:NavWordReportXmlPart[1]/ns0:Header[1]/ns0:Line[1]/ns0:JobNo[1]" w:storeItemID="{680DFEB8-5DA8-4DDF-A251-C93EB82CBEF9}"/>
             <w:text/>
           </w:sdtPr>
           <w:sdtEndPr/>
@@ -2047,10 +2047,10 @@
             <w:placeholder>
               <w:docPart w:val="DefaultPlaceholder_-1854013440"/>
             </w:placeholder>
-            <w:dataBinding w:prefixMappings="xmlns:ns0='urn:microsoft-dynamics-nav/reports/CBR Standard Sales Invoice/50004/'" w:xpath="/ns0:NavWordReportXmlPart[1]/ns0:Header[1]/ns0:TaxRegisterNo[1]" w:storeItemID="{680DFEB8-5DA8-4DDF-A251-C93EB82CBEF9}"/>
+            <w:dataBinding w:prefixMappings="xmlns:ns0='urn:microsoft-dynamics-nav/reports/CBR_Standard_Sales_Invoice/50004/'" w:xpath="/ns0:NavWordReportXmlPart[1]/ns0:Header[1]/ns0:TaxRegisterNo[1]" w:storeItemID="{680DFEB8-5DA8-4DDF-A251-C93EB82CBEF9}"/>
             <w:text/>
             <w:alias w:val="#Nav: /Header/TaxRegisterNo"/>
-            <w:tag w:val="#Nav: CBR Standard Sales Invoice/50004"/>
+            <w:tag w:val="#Nav: CBR_Standard_Sales_Invoice/50004"/>
           </w:sdtPr>
           <w:sdtContent>
             <w:tc>
@@ -2077,9 +2077,9 @@
     <w:sdt>
       <w:sdtPr>
         <w:alias w:val="#Nav: /Header/WorkDescriptionLines"/>
-        <w:tag w:val="#Nav: CBR Standard Sales Invoice/50004"/>
+        <w:tag w:val="#Nav: CBR_Standard_Sales_Invoice/50004"/>
         <w:id w:val="465787805"/>
-        <w15:dataBinding w:prefixMappings="xmlns:ns0='urn:microsoft-dynamics-nav/reports/CBR Standard Sales Invoice/50004/'" w:xpath="/ns0:NavWordReportXmlPart[1]/ns0:Header[1]/ns0:WorkDescriptionLines" w:storeItemID="{680DFEB8-5DA8-4DDF-A251-C93EB82CBEF9}"/>
+        <w15:dataBinding w:prefixMappings="xmlns:ns0='urn:microsoft-dynamics-nav/reports/CBR_Standard_Sales_Invoice/50004/'" w:xpath="/ns0:NavWordReportXmlPart[1]/ns0:Header[1]/ns0:WorkDescriptionLines" w:storeItemID="{680DFEB8-5DA8-4DDF-A251-C93EB82CBEF9}"/>
         <w15:repeatingSection/>
       </w:sdtPr>
       <w:sdtEndPr/>
@@ -2097,12 +2097,12 @@
             <w:sdt>
               <w:sdtPr>
                 <w:alias w:val="#Nav: /Header/WorkDescriptionLines/WorkDescriptionLine"/>
-                <w:tag w:val="#Nav: CBR Standard Sales Invoice/50004"/>
+                <w:tag w:val="#Nav: CBR_Standard_Sales_Invoice/50004"/>
                 <w:id w:val="-297763334"/>
                 <w:placeholder>
                   <w:docPart w:val="DefaultPlaceholder_-1854013440"/>
                 </w:placeholder>
-                <w:dataBinding w:prefixMappings="xmlns:ns0='urn:microsoft-dynamics-nav/reports/CBR Standard Sales Invoice/50004/'" w:xpath="/ns0:NavWordReportXmlPart[1]/ns0:Header[1]/ns0:WorkDescriptionLines[1]/ns0:WorkDescriptionLine[1]" w:storeItemID="{680DFEB8-5DA8-4DDF-A251-C93EB82CBEF9}"/>
+                <w:dataBinding w:prefixMappings="xmlns:ns0='urn:microsoft-dynamics-nav/reports/CBR_Standard_Sales_Invoice/50004/'" w:xpath="/ns0:NavWordReportXmlPart[1]/ns0:Header[1]/ns0:WorkDescriptionLines[1]/ns0:WorkDescriptionLine[1]" w:storeItemID="{680DFEB8-5DA8-4DDF-A251-C93EB82CBEF9}"/>
                 <w:text/>
               </w:sdtPr>
               <w:sdtEndPr/>
@@ -2152,12 +2152,12 @@
         <w:sdt>
           <w:sdtPr>
             <w:alias w:val="#Nav: /Header/Line/ItemNo_Line_Lbl"/>
-            <w:tag w:val="#Nav: CBR Standard Sales Invoice/50004"/>
+            <w:tag w:val="#Nav: CBR_Standard_Sales_Invoice/50004"/>
             <w:id w:val="771446451"/>
             <w:placeholder>
               <w:docPart w:val="6BC92BA4AA0545C398C4934EA870A28B"/>
             </w:placeholder>
-            <w:dataBinding w:prefixMappings="xmlns:ns0='urn:microsoft-dynamics-nav/reports/CBR Standard Sales Invoice/50004/'" w:xpath="/ns0:NavWordReportXmlPart[1]/ns0:Header[1]/ns0:Line[1]/ns0:ItemNo_Line_Lbl[1]" w:storeItemID="{680DFEB8-5DA8-4DDF-A251-C93EB82CBEF9}"/>
+            <w:dataBinding w:prefixMappings="xmlns:ns0='urn:microsoft-dynamics-nav/reports/CBR_Standard_Sales_Invoice/50004/'" w:xpath="/ns0:NavWordReportXmlPart[1]/ns0:Header[1]/ns0:Line[1]/ns0:ItemNo_Line_Lbl[1]" w:storeItemID="{680DFEB8-5DA8-4DDF-A251-C93EB82CBEF9}"/>
             <w:text/>
           </w:sdtPr>
           <w:sdtEndPr/>
@@ -2182,12 +2182,12 @@
         <w:sdt>
           <w:sdtPr>
             <w:alias w:val="#Nav: /Header/Line/Description_Line_Lbl"/>
-            <w:tag w:val="#Nav: CBR Standard Sales Invoice/50004"/>
+            <w:tag w:val="#Nav: CBR_Standard_Sales_Invoice/50004"/>
             <w:id w:val="1545399846"/>
             <w:placeholder>
               <w:docPart w:val="6BC92BA4AA0545C398C4934EA870A28B"/>
             </w:placeholder>
-            <w:dataBinding w:prefixMappings="xmlns:ns0='urn:microsoft-dynamics-nav/reports/CBR Standard Sales Invoice/50004/'" w:xpath="/ns0:NavWordReportXmlPart[1]/ns0:Header[1]/ns0:Line[1]/ns0:Description_Line_Lbl[1]" w:storeItemID="{680DFEB8-5DA8-4DDF-A251-C93EB82CBEF9}"/>
+            <w:dataBinding w:prefixMappings="xmlns:ns0='urn:microsoft-dynamics-nav/reports/CBR_Standard_Sales_Invoice/50004/'" w:xpath="/ns0:NavWordReportXmlPart[1]/ns0:Header[1]/ns0:Line[1]/ns0:Description_Line_Lbl[1]" w:storeItemID="{680DFEB8-5DA8-4DDF-A251-C93EB82CBEF9}"/>
             <w:text/>
           </w:sdtPr>
           <w:sdtEndPr/>
@@ -2212,12 +2212,12 @@
         <w:sdt>
           <w:sdtPr>
             <w:alias w:val="#Nav: /Header/Line/ShipmentDate_Line_Lbl"/>
-            <w:tag w:val="#Nav: CBR Standard Sales Invoice/50004"/>
+            <w:tag w:val="#Nav: CBR_Standard_Sales_Invoice/50004"/>
             <w:id w:val="-833229876"/>
             <w:placeholder>
               <w:docPart w:val="6BC92BA4AA0545C398C4934EA870A28B"/>
             </w:placeholder>
-            <w:dataBinding w:prefixMappings="xmlns:ns0='urn:microsoft-dynamics-nav/reports/CBR Standard Sales Invoice/50004/'" w:xpath="/ns0:NavWordReportXmlPart[1]/ns0:Header[1]/ns0:Line[1]/ns0:ShipmentDate_Line_Lbl[1]" w:storeItemID="{680DFEB8-5DA8-4DDF-A251-C93EB82CBEF9}"/>
+            <w:dataBinding w:prefixMappings="xmlns:ns0='urn:microsoft-dynamics-nav/reports/CBR_Standard_Sales_Invoice/50004/'" w:xpath="/ns0:NavWordReportXmlPart[1]/ns0:Header[1]/ns0:Line[1]/ns0:ShipmentDate_Line_Lbl[1]" w:storeItemID="{680DFEB8-5DA8-4DDF-A251-C93EB82CBEF9}"/>
             <w:text/>
           </w:sdtPr>
           <w:sdtEndPr/>
@@ -2242,12 +2242,12 @@
         <w:sdt>
           <w:sdtPr>
             <w:alias w:val="#Nav: /Header/Line/Quantity_Line_Lbl"/>
-            <w:tag w:val="#Nav: CBR Standard Sales Invoice/50004"/>
+            <w:tag w:val="#Nav: CBR_Standard_Sales_Invoice/50004"/>
             <w:id w:val="1182479650"/>
             <w:placeholder>
               <w:docPart w:val="ED231E4654AC4479B73B0EAB0824E043"/>
             </w:placeholder>
-            <w:dataBinding w:prefixMappings="xmlns:ns0='urn:microsoft-dynamics-nav/reports/CBR Standard Sales Invoice/50004/'" w:xpath="/ns0:NavWordReportXmlPart[1]/ns0:Header[1]/ns0:Line[1]/ns0:Quantity_Line_Lbl[1]" w:storeItemID="{680DFEB8-5DA8-4DDF-A251-C93EB82CBEF9}"/>
+            <w:dataBinding w:prefixMappings="xmlns:ns0='urn:microsoft-dynamics-nav/reports/CBR_Standard_Sales_Invoice/50004/'" w:xpath="/ns0:NavWordReportXmlPart[1]/ns0:Header[1]/ns0:Line[1]/ns0:Quantity_Line_Lbl[1]" w:storeItemID="{680DFEB8-5DA8-4DDF-A251-C93EB82CBEF9}"/>
             <w:text/>
           </w:sdtPr>
           <w:sdtEndPr/>
@@ -2277,12 +2277,12 @@
               <w:b/>
             </w:rPr>
             <w:alias w:val="#Nav: /Header/Line/Unit_Lbl"/>
-            <w:tag w:val="#Nav: CBR Standard Sales Invoice/50004"/>
+            <w:tag w:val="#Nav: CBR_Standard_Sales_Invoice/50004"/>
             <w:id w:val="-92247916"/>
             <w:placeholder>
               <w:docPart w:val="ED231E4654AC4479B73B0EAB0824E043"/>
             </w:placeholder>
-            <w:dataBinding w:prefixMappings="xmlns:ns0='urn:microsoft-dynamics-nav/reports/CBR Standard Sales Invoice/50004/'" w:xpath="/ns0:NavWordReportXmlPart[1]/ns0:Header[1]/ns0:Line[1]/ns0:Unit_Lbl[1]" w:storeItemID="{680DFEB8-5DA8-4DDF-A251-C93EB82CBEF9}"/>
+            <w:dataBinding w:prefixMappings="xmlns:ns0='urn:microsoft-dynamics-nav/reports/CBR_Standard_Sales_Invoice/50004/'" w:xpath="/ns0:NavWordReportXmlPart[1]/ns0:Header[1]/ns0:Line[1]/ns0:Unit_Lbl[1]" w:storeItemID="{680DFEB8-5DA8-4DDF-A251-C93EB82CBEF9}"/>
             <w:text/>
           </w:sdtPr>
           <w:sdtEndPr>
@@ -2315,12 +2315,12 @@
         <w:sdt>
           <w:sdtPr>
             <w:alias w:val="#Nav: /Header/Line/UnitPrice_Lbl2"/>
-            <w:tag w:val="#Nav: CBR Standard Sales Invoice/50004"/>
+            <w:tag w:val="#Nav: CBR_Standard_Sales_Invoice/50004"/>
             <w:id w:val="-992713755"/>
             <w:placeholder>
               <w:docPart w:val="ED231E4654AC4479B73B0EAB0824E043"/>
             </w:placeholder>
-            <w:dataBinding w:prefixMappings="xmlns:ns0='urn:microsoft-dynamics-nav/reports/CBR Standard Sales Invoice/50004/'" w:xpath="/ns0:NavWordReportXmlPart[1]/ns0:Header[1]/ns0:Line[1]/ns0:UnitPrice_Lbl2[1]" w:storeItemID="{680DFEB8-5DA8-4DDF-A251-C93EB82CBEF9}"/>
+            <w:dataBinding w:prefixMappings="xmlns:ns0='urn:microsoft-dynamics-nav/reports/CBR_Standard_Sales_Invoice/50004/'" w:xpath="/ns0:NavWordReportXmlPart[1]/ns0:Header[1]/ns0:Line[1]/ns0:UnitPrice_Lbl2[1]" w:storeItemID="{680DFEB8-5DA8-4DDF-A251-C93EB82CBEF9}"/>
             <w:text/>
           </w:sdtPr>
           <w:sdtEndPr/>
@@ -2348,12 +2348,12 @@
         <w:sdt>
           <w:sdtPr>
             <w:alias w:val="#Nav: /Header/Line/LineAmount_Lbl"/>
-            <w:tag w:val="#Nav: CBR Standard Sales Invoice/50004"/>
+            <w:tag w:val="#Nav: CBR_Standard_Sales_Invoice/50004"/>
             <w:id w:val="-1881476720"/>
             <w:placeholder>
               <w:docPart w:val="ED231E4654AC4479B73B0EAB0824E043"/>
             </w:placeholder>
-            <w:dataBinding w:prefixMappings="xmlns:ns0='urn:microsoft-dynamics-nav/reports/CBR Standard Sales Invoice/50004/'" w:xpath="/ns0:NavWordReportXmlPart[1]/ns0:Header[1]/ns0:Line[1]/ns0:LineAmount_Lbl[1]" w:storeItemID="{680DFEB8-5DA8-4DDF-A251-C93EB82CBEF9}"/>
+            <w:dataBinding w:prefixMappings="xmlns:ns0='urn:microsoft-dynamics-nav/reports/CBR_Standard_Sales_Invoice/50004/'" w:xpath="/ns0:NavWordReportXmlPart[1]/ns0:Header[1]/ns0:Line[1]/ns0:LineAmount_Lbl[1]" w:storeItemID="{680DFEB8-5DA8-4DDF-A251-C93EB82CBEF9}"/>
             <w:text/>
           </w:sdtPr>
           <w:sdtEndPr/>
@@ -2384,9 +2384,9 @@
             <w:sz w:val="22"/>
           </w:rPr>
           <w:alias w:val="#Nav: /Header/Line"/>
-          <w:tag w:val="#Nav: CBR Standard Sales Invoice/50004"/>
+          <w:tag w:val="#Nav: CBR_Standard_Sales_Invoice/50004"/>
           <w:id w:val="1327254768"/>
-          <w15:dataBinding w:prefixMappings="xmlns:ns0='urn:microsoft-dynamics-nav/reports/CBR Standard Sales Invoice/50004/'" w:xpath="/ns0:NavWordReportXmlPart[1]/ns0:Header[1]/ns0:Line" w:storeItemID="{680DFEB8-5DA8-4DDF-A251-C93EB82CBEF9}"/>
+          <w15:dataBinding w:prefixMappings="xmlns:ns0='urn:microsoft-dynamics-nav/reports/CBR_Standard_Sales_Invoice/50004/'" w:xpath="/ns0:NavWordReportXmlPart[1]/ns0:Header[1]/ns0:Line" w:storeItemID="{680DFEB8-5DA8-4DDF-A251-C93EB82CBEF9}"/>
           <w15:repeatingSection/>
         </w:sdtPr>
         <w:sdtEndPr>
@@ -2442,12 +2442,12 @@
                           <w:sz w:val="22"/>
                         </w:rPr>
                         <w:alias w:val="#Nav: /Header/Line/ItemNo_Line"/>
-                        <w:tag w:val="#Nav: CBR Standard Sales Invoice/50004"/>
+                        <w:tag w:val="#Nav: CBR_Standard_Sales_Invoice/50004"/>
                         <w:id w:val="-1032108260"/>
                         <w:placeholder>
                           <w:docPart w:val="43E21182EF1C42AD895328E1064140C6"/>
                         </w:placeholder>
-                        <w:dataBinding w:prefixMappings="xmlns:ns0='urn:microsoft-dynamics-nav/reports/CBR Standard Sales Invoice/50004/'" w:xpath="/ns0:NavWordReportXmlPart[1]/ns0:Header[1]/ns0:Line[1]/ns0:ItemNo_Line[1]" w:storeItemID="{680DFEB8-5DA8-4DDF-A251-C93EB82CBEF9}"/>
+                        <w:dataBinding w:prefixMappings="xmlns:ns0='urn:microsoft-dynamics-nav/reports/CBR_Standard_Sales_Invoice/50004/'" w:xpath="/ns0:NavWordReportXmlPart[1]/ns0:Header[1]/ns0:Line[1]/ns0:ItemNo_Line[1]" w:storeItemID="{680DFEB8-5DA8-4DDF-A251-C93EB82CBEF9}"/>
                         <w:text/>
                       </w:sdtPr>
                       <w:sdtEndPr>
@@ -2473,12 +2473,12 @@
                       <w:sz w:val="22"/>
                     </w:rPr>
                     <w:alias w:val="#Nav: /Header/Line/Description_Line"/>
-                    <w:tag w:val="#Nav: CBR Standard Sales Invoice/50004"/>
+                    <w:tag w:val="#Nav: CBR_Standard_Sales_Invoice/50004"/>
                     <w:id w:val="-1420935410"/>
                     <w:placeholder>
                       <w:docPart w:val="548C7BDECA5E420B98FB6EBA3086A400"/>
                     </w:placeholder>
-                    <w:dataBinding w:prefixMappings="xmlns:ns0='urn:microsoft-dynamics-nav/reports/CBR Standard Sales Invoice/50004/'" w:xpath="/ns0:NavWordReportXmlPart[1]/ns0:Header[1]/ns0:Line[1]/ns0:Description_Line[1]" w:storeItemID="{680DFEB8-5DA8-4DDF-A251-C93EB82CBEF9}"/>
+                    <w:dataBinding w:prefixMappings="xmlns:ns0='urn:microsoft-dynamics-nav/reports/CBR_Standard_Sales_Invoice/50004/'" w:xpath="/ns0:NavWordReportXmlPart[1]/ns0:Header[1]/ns0:Line[1]/ns0:Description_Line[1]" w:storeItemID="{680DFEB8-5DA8-4DDF-A251-C93EB82CBEF9}"/>
                     <w:text/>
                   </w:sdtPr>
                   <w:sdtEndPr/>
@@ -2513,12 +2513,12 @@
                       <w:sz w:val="22"/>
                     </w:rPr>
                     <w:alias w:val="#Nav: /Header/Line/ShipmentDate_Line"/>
-                    <w:tag w:val="#Nav: CBR Standard Sales Invoice/50004"/>
+                    <w:tag w:val="#Nav: CBR_Standard_Sales_Invoice/50004"/>
                     <w:id w:val="223189048"/>
                     <w:placeholder>
                       <w:docPart w:val="CF4B05E20600470BADDF945FB14C53C6"/>
                     </w:placeholder>
-                    <w:dataBinding w:prefixMappings="xmlns:ns0='urn:microsoft-dynamics-nav/reports/CBR Standard Sales Invoice/50004/'" w:xpath="/ns0:NavWordReportXmlPart[1]/ns0:Header[1]/ns0:Line[1]/ns0:ShipmentDate_Line[1]" w:storeItemID="{680DFEB8-5DA8-4DDF-A251-C93EB82CBEF9}"/>
+                    <w:dataBinding w:prefixMappings="xmlns:ns0='urn:microsoft-dynamics-nav/reports/CBR_Standard_Sales_Invoice/50004/'" w:xpath="/ns0:NavWordReportXmlPart[1]/ns0:Header[1]/ns0:Line[1]/ns0:ShipmentDate_Line[1]" w:storeItemID="{680DFEB8-5DA8-4DDF-A251-C93EB82CBEF9}"/>
                     <w:text/>
                   </w:sdtPr>
                   <w:sdtEndPr/>
@@ -2553,12 +2553,12 @@
                       <w:sz w:val="22"/>
                     </w:rPr>
                     <w:alias w:val="#Nav: /Header/Line/Quantity_Line"/>
-                    <w:tag w:val="#Nav: CBR Standard Sales Invoice/50004"/>
+                    <w:tag w:val="#Nav: CBR_Standard_Sales_Invoice/50004"/>
                     <w:id w:val="382909601"/>
                     <w:placeholder>
                       <w:docPart w:val="CE2F89395C6B4FF882BE0E4B43DBEF87"/>
                     </w:placeholder>
-                    <w:dataBinding w:prefixMappings="xmlns:ns0='urn:microsoft-dynamics-nav/reports/CBR Standard Sales Invoice/50004/'" w:xpath="/ns0:NavWordReportXmlPart[1]/ns0:Header[1]/ns0:Line[1]/ns0:Quantity_Line[1]" w:storeItemID="{680DFEB8-5DA8-4DDF-A251-C93EB82CBEF9}"/>
+                    <w:dataBinding w:prefixMappings="xmlns:ns0='urn:microsoft-dynamics-nav/reports/CBR_Standard_Sales_Invoice/50004/'" w:xpath="/ns0:NavWordReportXmlPart[1]/ns0:Header[1]/ns0:Line[1]/ns0:Quantity_Line[1]" w:storeItemID="{680DFEB8-5DA8-4DDF-A251-C93EB82CBEF9}"/>
                     <w:text/>
                   </w:sdtPr>
                   <w:sdtEndPr/>
@@ -2594,12 +2594,12 @@
                       <w:sz w:val="22"/>
                     </w:rPr>
                     <w:alias w:val="#Nav: /Header/Line/UnitOfMeasure"/>
-                    <w:tag w:val="#Nav: CBR Standard Sales Invoice/50004"/>
+                    <w:tag w:val="#Nav: CBR_Standard_Sales_Invoice/50004"/>
                     <w:id w:val="436108881"/>
                     <w:placeholder>
                       <w:docPart w:val="FD3C6991B32444EB975B5E8746282DFD"/>
                     </w:placeholder>
-                    <w:dataBinding w:prefixMappings="xmlns:ns0='urn:microsoft-dynamics-nav/reports/CBR Standard Sales Invoice/50004/'" w:xpath="/ns0:NavWordReportXmlPart[1]/ns0:Header[1]/ns0:Line[1]/ns0:UnitOfMeasure[1]" w:storeItemID="{680DFEB8-5DA8-4DDF-A251-C93EB82CBEF9}"/>
+                    <w:dataBinding w:prefixMappings="xmlns:ns0='urn:microsoft-dynamics-nav/reports/CBR_Standard_Sales_Invoice/50004/'" w:xpath="/ns0:NavWordReportXmlPart[1]/ns0:Header[1]/ns0:Line[1]/ns0:UnitOfMeasure[1]" w:storeItemID="{680DFEB8-5DA8-4DDF-A251-C93EB82CBEF9}"/>
                     <w:text/>
                   </w:sdtPr>
                   <w:sdtEndPr>
@@ -2639,12 +2639,12 @@
                       <w:sz w:val="22"/>
                     </w:rPr>
                     <w:alias w:val="#Nav: /Header/Line/UnitPrice"/>
-                    <w:tag w:val="#Nav: CBR Standard Sales Invoice/50004"/>
+                    <w:tag w:val="#Nav: CBR_Standard_Sales_Invoice/50004"/>
                     <w:id w:val="773364929"/>
                     <w:placeholder>
                       <w:docPart w:val="92A1A1DDCDE942798FB8382F391E5FDA"/>
                     </w:placeholder>
-                    <w:dataBinding w:prefixMappings="xmlns:ns0='urn:microsoft-dynamics-nav/reports/CBR Standard Sales Invoice/50004/'" w:xpath="/ns0:NavWordReportXmlPart[1]/ns0:Header[1]/ns0:Line[1]/ns0:UnitPrice[1]" w:storeItemID="{680DFEB8-5DA8-4DDF-A251-C93EB82CBEF9}"/>
+                    <w:dataBinding w:prefixMappings="xmlns:ns0='urn:microsoft-dynamics-nav/reports/CBR_Standard_Sales_Invoice/50004/'" w:xpath="/ns0:NavWordReportXmlPart[1]/ns0:Header[1]/ns0:Line[1]/ns0:UnitPrice[1]" w:storeItemID="{680DFEB8-5DA8-4DDF-A251-C93EB82CBEF9}"/>
                     <w:text/>
                   </w:sdtPr>
                   <w:sdtEndPr/>
@@ -2679,12 +2679,12 @@
                       <w:sz w:val="22"/>
                     </w:rPr>
                     <w:alias w:val="#Nav: /Header/Line/LineAmount_Line"/>
-                    <w:tag w:val="#Nav: CBR Standard Sales Invoice/50004"/>
+                    <w:tag w:val="#Nav: CBR_Standard_Sales_Invoice/50004"/>
                     <w:id w:val="-1829895906"/>
                     <w:placeholder>
                       <w:docPart w:val="4FD1F55C5916454796B6D55013FE3AE5"/>
                     </w:placeholder>
-                    <w:dataBinding w:prefixMappings="xmlns:ns0='urn:microsoft-dynamics-nav/reports/CBR Standard Sales Invoice/50004/'" w:xpath="/ns0:NavWordReportXmlPart[1]/ns0:Header[1]/ns0:Line[1]/ns0:LineAmount_Line[1]" w:storeItemID="{680DFEB8-5DA8-4DDF-A251-C93EB82CBEF9}"/>
+                    <w:dataBinding w:prefixMappings="xmlns:ns0='urn:microsoft-dynamics-nav/reports/CBR_Standard_Sales_Invoice/50004/'" w:xpath="/ns0:NavWordReportXmlPart[1]/ns0:Header[1]/ns0:Line[1]/ns0:LineAmount_Line[1]" w:storeItemID="{680DFEB8-5DA8-4DDF-A251-C93EB82CBEF9}"/>
                     <w:text/>
                   </w:sdtPr>
                   <w:sdtEndPr/>
@@ -2725,9 +2725,9 @@
             <w:lang w:val="da-DK"/>
           </w:rPr>
           <w:alias w:val="#Nav: /Header/ReportTotalsLine"/>
-          <w:tag w:val="#Nav: CBR Standard Sales Invoice/50004"/>
+          <w:tag w:val="#Nav: CBR_Standard_Sales_Invoice/50004"/>
           <w:id w:val="1335187062"/>
-          <w15:dataBinding w:prefixMappings="xmlns:ns0='urn:microsoft-dynamics-nav/reports/CBR Standard Sales Invoice/50004/'" w:xpath="/ns0:NavWordReportXmlPart[1]/ns0:Header[1]/ns0:ReportTotalsLine" w:storeItemID="{680DFEB8-5DA8-4DDF-A251-C93EB82CBEF9}"/>
+          <w15:dataBinding w:prefixMappings="xmlns:ns0='urn:microsoft-dynamics-nav/reports/CBR_Standard_Sales_Invoice/50004/'" w:xpath="/ns0:NavWordReportXmlPart[1]/ns0:Header[1]/ns0:ReportTotalsLine" w:storeItemID="{680DFEB8-5DA8-4DDF-A251-C93EB82CBEF9}"/>
           <w15:repeatingSection/>
         </w:sdtPr>
         <w:sdtEndPr/>
@@ -2815,12 +2815,12 @@
                 <w:sdt>
                   <w:sdtPr>
                     <w:alias w:val="#Nav: /Header/ReportTotalsLine/Description_ReportTotalsLine"/>
-                    <w:tag w:val="#Nav: CBR Standard Sales Invoice/50004"/>
+                    <w:tag w:val="#Nav: CBR_Standard_Sales_Invoice/50004"/>
                     <w:id w:val="1245147859"/>
                     <w:placeholder>
                       <w:docPart w:val="A9B188A4D1DB4E09AFE50C9411E8577C"/>
                     </w:placeholder>
-                    <w:dataBinding w:prefixMappings="xmlns:ns0='urn:microsoft-dynamics-nav/reports/CBR Standard Sales Invoice/50004/'" w:xpath="/ns0:NavWordReportXmlPart[1]/ns0:Header[1]/ns0:ReportTotalsLine[1]/ns0:Description_ReportTotalsLine[1]" w:storeItemID="{680DFEB8-5DA8-4DDF-A251-C93EB82CBEF9}"/>
+                    <w:dataBinding w:prefixMappings="xmlns:ns0='urn:microsoft-dynamics-nav/reports/CBR_Standard_Sales_Invoice/50004/'" w:xpath="/ns0:NavWordReportXmlPart[1]/ns0:Header[1]/ns0:ReportTotalsLine[1]/ns0:Description_ReportTotalsLine[1]" w:storeItemID="{680DFEB8-5DA8-4DDF-A251-C93EB82CBEF9}"/>
                     <w:text/>
                   </w:sdtPr>
                   <w:sdtEndPr/>
@@ -2847,12 +2847,12 @@
                 <w:sdt>
                   <w:sdtPr>
                     <w:alias w:val="#Nav: /Header/ReportTotalsLine/AmountFormatted_ReportTotalsLine"/>
-                    <w:tag w:val="#Nav: CBR Standard Sales Invoice/50004"/>
+                    <w:tag w:val="#Nav: CBR_Standard_Sales_Invoice/50004"/>
                     <w:id w:val="-197393798"/>
                     <w:placeholder>
                       <w:docPart w:val="A9B188A4D1DB4E09AFE50C9411E8577C"/>
                     </w:placeholder>
-                    <w:dataBinding w:prefixMappings="xmlns:ns0='urn:microsoft-dynamics-nav/reports/CBR Standard Sales Invoice/50004/'" w:xpath="/ns0:NavWordReportXmlPart[1]/ns0:Header[1]/ns0:ReportTotalsLine[1]/ns0:AmountFormatted_ReportTotalsLine[1]" w:storeItemID="{680DFEB8-5DA8-4DDF-A251-C93EB82CBEF9}"/>
+                    <w:dataBinding w:prefixMappings="xmlns:ns0='urn:microsoft-dynamics-nav/reports/CBR_Standard_Sales_Invoice/50004/'" w:xpath="/ns0:NavWordReportXmlPart[1]/ns0:Header[1]/ns0:ReportTotalsLine[1]/ns0:AmountFormatted_ReportTotalsLine[1]" w:storeItemID="{680DFEB8-5DA8-4DDF-A251-C93EB82CBEF9}"/>
                     <w:text/>
                   </w:sdtPr>
                   <w:sdtEndPr/>
@@ -2932,12 +2932,12 @@
         <w:sdt>
           <w:sdtPr>
             <w:alias w:val="#Nav: /Header/Totals/TotalText"/>
-            <w:tag w:val="#Nav: CBR Standard Sales Invoice/50004"/>
+            <w:tag w:val="#Nav: CBR_Standard_Sales_Invoice/50004"/>
             <w:id w:val="1088344960"/>
             <w:placeholder>
               <w:docPart w:val="A9B188A4D1DB4E09AFE50C9411E8577C"/>
             </w:placeholder>
-            <w:dataBinding w:prefixMappings="xmlns:ns0='urn:microsoft-dynamics-nav/reports/CBR Standard Sales Invoice/50004/'" w:xpath="/ns0:NavWordReportXmlPart[1]/ns0:Header[1]/ns0:Totals[1]/ns0:TotalText[1]" w:storeItemID="{680DFEB8-5DA8-4DDF-A251-C93EB82CBEF9}"/>
+            <w:dataBinding w:prefixMappings="xmlns:ns0='urn:microsoft-dynamics-nav/reports/CBR_Standard_Sales_Invoice/50004/'" w:xpath="/ns0:NavWordReportXmlPart[1]/ns0:Header[1]/ns0:Totals[1]/ns0:TotalText[1]" w:storeItemID="{680DFEB8-5DA8-4DDF-A251-C93EB82CBEF9}"/>
             <w:text/>
           </w:sdtPr>
           <w:sdtEndPr/>
@@ -2966,12 +2966,12 @@
         <w:sdt>
           <w:sdtPr>
             <w:alias w:val="#Nav: /Header/Totals/TotalAmountIncludingVAT"/>
-            <w:tag w:val="#Nav: CBR Standard Sales Invoice/50004"/>
+            <w:tag w:val="#Nav: CBR_Standard_Sales_Invoice/50004"/>
             <w:id w:val="1661501859"/>
             <w:placeholder>
               <w:docPart w:val="E669237B7CE54EE18FF6118962B3EFB3"/>
             </w:placeholder>
-            <w:dataBinding w:prefixMappings="xmlns:ns0='urn:microsoft-dynamics-nav/reports/CBR Standard Sales Invoice/50004/'" w:xpath="/ns0:NavWordReportXmlPart[1]/ns0:Header[1]/ns0:Totals[1]/ns0:TotalAmountIncludingVAT[1]" w:storeItemID="{680DFEB8-5DA8-4DDF-A251-C93EB82CBEF9}"/>
+            <w:dataBinding w:prefixMappings="xmlns:ns0='urn:microsoft-dynamics-nav/reports/CBR_Standard_Sales_Invoice/50004/'" w:xpath="/ns0:NavWordReportXmlPart[1]/ns0:Header[1]/ns0:Totals[1]/ns0:TotalAmountIncludingVAT[1]" w:storeItemID="{680DFEB8-5DA8-4DDF-A251-C93EB82CBEF9}"/>
             <w:text/>
           </w:sdtPr>
           <w:sdtEndPr/>
@@ -3012,9 +3012,9 @@
           <w:u w:val="single"/>
         </w:rPr>
         <w:alias w:val="#Nav: /Header/PaymentReportingArgument"/>
-        <w:tag w:val="#Nav: CBR Standard Sales Invoice/50004"/>
+        <w:tag w:val="#Nav: CBR_Standard_Sales_Invoice/50004"/>
         <w:id w:val="940566818"/>
-        <w15:dataBinding w:prefixMappings="xmlns:ns0='urn:microsoft-dynamics-nav/reports/CBR Standard Sales Invoice/50004/'" w:xpath="/ns0:NavWordReportXmlPart[1]/ns0:Header[1]/ns0:PaymentReportingArgument" w:storeItemID="{680DFEB8-5DA8-4DDF-A251-C93EB82CBEF9}"/>
+        <w15:dataBinding w:prefixMappings="xmlns:ns0='urn:microsoft-dynamics-nav/reports/CBR_Standard_Sales_Invoice/50004/'" w:xpath="/ns0:NavWordReportXmlPart[1]/ns0:Header[1]/ns0:PaymentReportingArgument" w:storeItemID="{680DFEB8-5DA8-4DDF-A251-C93EB82CBEF9}"/>
         <w15:repeatingSection/>
       </w:sdtPr>
       <w:sdtEndPr>
@@ -3052,9 +3052,9 @@
             <w:sdt>
               <w:sdtPr>
                 <w:alias w:val="#Nav: /Header/PaymentReportingArgument/PaymentServiceLogo"/>
-                <w:tag w:val="#Nav: CBR Standard Sales Invoice/50004"/>
+                <w:tag w:val="#Nav: CBR_Standard_Sales_Invoice/50004"/>
                 <w:id w:val="-804161553"/>
-                <w:dataBinding w:prefixMappings="xmlns:ns0='urn:microsoft-dynamics-nav/reports/CBR Standard Sales Invoice/50004/'" w:xpath="/ns0:NavWordReportXmlPart[1]/ns0:Header[1]/ns0:PaymentReportingArgument[1]/ns0:PaymentServiceLogo[1]" w:storeItemID="{680DFEB8-5DA8-4DDF-A251-C93EB82CBEF9}"/>
+                <w:dataBinding w:prefixMappings="xmlns:ns0='urn:microsoft-dynamics-nav/reports/CBR_Standard_Sales_Invoice/50004/'" w:xpath="/ns0:NavWordReportXmlPart[1]/ns0:Header[1]/ns0:PaymentReportingArgument[1]/ns0:PaymentServiceLogo[1]" w:storeItemID="{680DFEB8-5DA8-4DDF-A251-C93EB82CBEF9}"/>
                 <w:picture/>
               </w:sdtPr>
               <w:sdtEndPr/>
@@ -3123,12 +3123,12 @@
                   <w:u w:val="none"/>
                 </w:rPr>
                 <w:alias w:val="#Nav: /Header/PaymentReportingArgument/PaymentServiceText_Url"/>
-                <w:tag w:val="#Nav: CBR Standard Sales Invoice/50004"/>
+                <w:tag w:val="#Nav: CBR_Standard_Sales_Invoice/50004"/>
                 <w:id w:val="1283080237"/>
                 <w:placeholder>
                   <w:docPart w:val="DefaultPlaceholder_-1854013440"/>
                 </w:placeholder>
-                <w:dataBinding w:prefixMappings="xmlns:ns0='urn:microsoft-dynamics-nav/reports/CBR Standard Sales Invoice/50004/'" w:xpath="/ns0:NavWordReportXmlPart[1]/ns0:Header[1]/ns0:PaymentReportingArgument[1]/ns0:PaymentServiceText_Url[1]" w:storeItemID="{680DFEB8-5DA8-4DDF-A251-C93EB82CBEF9}"/>
+                <w:dataBinding w:prefixMappings="xmlns:ns0='urn:microsoft-dynamics-nav/reports/CBR_Standard_Sales_Invoice/50004/'" w:xpath="/ns0:NavWordReportXmlPart[1]/ns0:Header[1]/ns0:PaymentReportingArgument[1]/ns0:PaymentServiceText_Url[1]" w:storeItemID="{680DFEB8-5DA8-4DDF-A251-C93EB82CBEF9}"/>
                 <w:text/>
               </w:sdtPr>
               <w:sdtEndPr/>
@@ -3206,12 +3206,12 @@
                 <w:szCs w:val="18"/>
               </w:rPr>
               <w:alias w:val="#Nav: /Header/Totals/AmountSubjectToSalesTaxLbl"/>
-              <w:tag w:val="#Nav: CBR Standard Sales Invoice/50004"/>
+              <w:tag w:val="#Nav: CBR_Standard_Sales_Invoice/50004"/>
               <w:id w:val="381217744"/>
               <w:placeholder>
                 <w:docPart w:val="E4C5855094A746239AD1B290AE1890C9"/>
               </w:placeholder>
-              <w:dataBinding w:prefixMappings="xmlns:ns0='urn:microsoft-dynamics-nav/reports/CBR Standard Sales Invoice/50004/'" w:xpath="/ns0:NavWordReportXmlPart[1]/ns0:Header[1]/ns0:Totals[1]/ns0:AmountSubjectToSalesTaxLbl[1]" w:storeItemID="{680DFEB8-5DA8-4DDF-A251-C93EB82CBEF9}"/>
+              <w:dataBinding w:prefixMappings="xmlns:ns0='urn:microsoft-dynamics-nav/reports/CBR_Standard_Sales_Invoice/50004/'" w:xpath="/ns0:NavWordReportXmlPart[1]/ns0:Header[1]/ns0:Totals[1]/ns0:AmountSubjectToSalesTaxLbl[1]" w:storeItemID="{680DFEB8-5DA8-4DDF-A251-C93EB82CBEF9}"/>
               <w:text/>
             </w:sdtPr>
             <w:sdtEndPr/>
@@ -3256,12 +3256,12 @@
           <w:sdt>
             <w:sdtPr>
               <w:alias w:val="#Nav: /Header/Totals/AmountSubjectToSalesTax"/>
-              <w:tag w:val="#Nav: CBR Standard Sales Invoice/50004"/>
+              <w:tag w:val="#Nav: CBR_Standard_Sales_Invoice/50004"/>
               <w:id w:val="1164132221"/>
               <w:placeholder>
                 <w:docPart w:val="FC5C77D59C304855B399D56DFD37C9AF"/>
               </w:placeholder>
-              <w:dataBinding w:prefixMappings="xmlns:ns0='urn:microsoft-dynamics-nav/reports/CBR Standard Sales Invoice/50004/'" w:xpath="/ns0:NavWordReportXmlPart[1]/ns0:Header[1]/ns0:Totals[1]/ns0:AmountSubjectToSalesTax[1]" w:storeItemID="{680DFEB8-5DA8-4DDF-A251-C93EB82CBEF9}"/>
+              <w:dataBinding w:prefixMappings="xmlns:ns0='urn:microsoft-dynamics-nav/reports/CBR_Standard_Sales_Invoice/50004/'" w:xpath="/ns0:NavWordReportXmlPart[1]/ns0:Header[1]/ns0:Totals[1]/ns0:AmountSubjectToSalesTax[1]" w:storeItemID="{680DFEB8-5DA8-4DDF-A251-C93EB82CBEF9}"/>
               <w:text/>
             </w:sdtPr>
             <w:sdtEndPr/>
@@ -3298,12 +3298,12 @@
                 <w:szCs w:val="18"/>
               </w:rPr>
               <w:alias w:val="#Nav: /Header/Totals/AmountExemptFromSalesTaxLbl"/>
-              <w:tag w:val="#Nav: CBR Standard Sales Invoice/50004"/>
+              <w:tag w:val="#Nav: CBR_Standard_Sales_Invoice/50004"/>
               <w:id w:val="-277572845"/>
               <w:placeholder>
                 <w:docPart w:val="53E0915B75D5439F8175A1D16E1AEC54"/>
               </w:placeholder>
-              <w:dataBinding w:prefixMappings="xmlns:ns0='urn:microsoft-dynamics-nav/reports/CBR Standard Sales Invoice/50004/'" w:xpath="/ns0:NavWordReportXmlPart[1]/ns0:Header[1]/ns0:Totals[1]/ns0:AmountExemptFromSalesTaxLbl[1]" w:storeItemID="{680DFEB8-5DA8-4DDF-A251-C93EB82CBEF9}"/>
+              <w:dataBinding w:prefixMappings="xmlns:ns0='urn:microsoft-dynamics-nav/reports/CBR_Standard_Sales_Invoice/50004/'" w:xpath="/ns0:NavWordReportXmlPart[1]/ns0:Header[1]/ns0:Totals[1]/ns0:AmountExemptFromSalesTaxLbl[1]" w:storeItemID="{680DFEB8-5DA8-4DDF-A251-C93EB82CBEF9}"/>
               <w:text/>
             </w:sdtPr>
             <w:sdtEndPr/>
@@ -3348,12 +3348,12 @@
           <w:sdt>
             <w:sdtPr>
               <w:alias w:val="#Nav: /Header/Totals/AmountExemptFromSalesTax"/>
-              <w:tag w:val="#Nav: CBR Standard Sales Invoice/50004"/>
+              <w:tag w:val="#Nav: CBR_Standard_Sales_Invoice/50004"/>
               <w:id w:val="1747686538"/>
               <w:placeholder>
                 <w:docPart w:val="788B73E9CFEF420EA1DC46E58EEA2AE0"/>
               </w:placeholder>
-              <w:dataBinding w:prefixMappings="xmlns:ns0='urn:microsoft-dynamics-nav/reports/CBR Standard Sales Invoice/50004/'" w:xpath="/ns0:NavWordReportXmlPart[1]/ns0:Header[1]/ns0:Totals[1]/ns0:AmountExemptFromSalesTax[1]" w:storeItemID="{680DFEB8-5DA8-4DDF-A251-C93EB82CBEF9}"/>
+              <w:dataBinding w:prefixMappings="xmlns:ns0='urn:microsoft-dynamics-nav/reports/CBR_Standard_Sales_Invoice/50004/'" w:xpath="/ns0:NavWordReportXmlPart[1]/ns0:Header[1]/ns0:Totals[1]/ns0:AmountExemptFromSalesTax[1]" w:storeItemID="{680DFEB8-5DA8-4DDF-A251-C93EB82CBEF9}"/>
               <w:text/>
             </w:sdtPr>
             <w:sdtEndPr/>
@@ -3479,12 +3479,12 @@
                   <w:lang w:val="da-DK"/>
                 </w:rPr>
                 <w:alias w:val="#Nav: /Header/CompanyLegalStatement"/>
-                <w:tag w:val="#Nav: CBR Standard Sales Invoice/50004"/>
+                <w:tag w:val="#Nav: CBR_Standard_Sales_Invoice/50004"/>
                 <w:id w:val="-207500241"/>
                 <w:placeholder>
                   <w:docPart w:val="D74323E5E83F4DBCB91329738FC0774A"/>
                 </w:placeholder>
-                <w:dataBinding w:prefixMappings="xmlns:ns0='urn:microsoft-dynamics-nav/reports/CBR Standard Sales Invoice/50004/'" w:xpath="/ns0:NavWordReportXmlPart[1]/ns0:Header[1]/ns0:CompanyLegalStatement[1]" w:storeItemID="{680DFEB8-5DA8-4DDF-A251-C93EB82CBEF9}"/>
+                <w:dataBinding w:prefixMappings="xmlns:ns0='urn:microsoft-dynamics-nav/reports/CBR_Standard_Sales_Invoice/50004/'" w:xpath="/ns0:NavWordReportXmlPart[1]/ns0:Header[1]/ns0:CompanyLegalStatement[1]" w:storeItemID="{680DFEB8-5DA8-4DDF-A251-C93EB82CBEF9}"/>
                 <w:text/>
               </w:sdtPr>
               <w:sdtEndPr/>
@@ -3572,12 +3572,12 @@
             <w:color w:val="446530" w:themeColor="accent2" w:themeShade="80"/>
           </w:rPr>
           <w:alias w:val="#Nav: /Header/HomePage_Lbl"/>
-          <w:tag w:val="#Nav: CBR Standard Sales Invoice/50004"/>
+          <w:tag w:val="#Nav: CBR_Standard_Sales_Invoice/50004"/>
           <w:id w:val="649635640"/>
           <w:placeholder>
             <w:docPart w:val="0379F24208A14033A2A349BA11B20C57"/>
           </w:placeholder>
-          <w:dataBinding w:prefixMappings="xmlns:ns0='urn:microsoft-dynamics-nav/reports/CBR Standard Sales Invoice/50004/'" w:xpath="/ns0:NavWordReportXmlPart[1]/ns0:Header[1]/ns0:HomePage_Lbl[1]" w:storeItemID="{680DFEB8-5DA8-4DDF-A251-C93EB82CBEF9}"/>
+          <w:dataBinding w:prefixMappings="xmlns:ns0='urn:microsoft-dynamics-nav/reports/CBR_Standard_Sales_Invoice/50004/'" w:xpath="/ns0:NavWordReportXmlPart[1]/ns0:Header[1]/ns0:HomePage_Lbl[1]" w:storeItemID="{680DFEB8-5DA8-4DDF-A251-C93EB82CBEF9}"/>
           <w:text/>
         </w:sdtPr>
         <w:sdtEndPr/>
@@ -3614,12 +3614,12 @@
             <w:color w:val="446530" w:themeColor="accent2" w:themeShade="80"/>
           </w:rPr>
           <w:alias w:val="#Nav: /Header/CompanyPhoneNo_Lbl"/>
-          <w:tag w:val="#Nav: CBR Standard Sales Invoice/50004"/>
+          <w:tag w:val="#Nav: CBR_Standard_Sales_Invoice/50004"/>
           <w:id w:val="560367384"/>
           <w:placeholder>
             <w:docPart w:val="0E5D4EF6A20D41868CC3D9337D2C6E46"/>
           </w:placeholder>
-          <w:dataBinding w:prefixMappings="xmlns:ns0='urn:microsoft-dynamics-nav/reports/CBR Standard Sales Invoice/50004/'" w:xpath="/ns0:NavWordReportXmlPart[1]/ns0:Header[1]/ns0:CompanyPhoneNo_Lbl[1]" w:storeItemID="{680DFEB8-5DA8-4DDF-A251-C93EB82CBEF9}"/>
+          <w:dataBinding w:prefixMappings="xmlns:ns0='urn:microsoft-dynamics-nav/reports/CBR_Standard_Sales_Invoice/50004/'" w:xpath="/ns0:NavWordReportXmlPart[1]/ns0:Header[1]/ns0:CompanyPhoneNo_Lbl[1]" w:storeItemID="{680DFEB8-5DA8-4DDF-A251-C93EB82CBEF9}"/>
           <w:text/>
         </w:sdtPr>
         <w:sdtEndPr/>
@@ -3657,12 +3657,12 @@
             <w:color w:val="446530" w:themeColor="accent2" w:themeShade="80"/>
           </w:rPr>
           <w:alias w:val="#Nav: /Header/EMail_Header_Lbl"/>
-          <w:tag w:val="#Nav: CBR Standard Sales Invoice/50004"/>
+          <w:tag w:val="#Nav: CBR_Standard_Sales_Invoice/50004"/>
           <w:id w:val="-272474917"/>
           <w:placeholder>
             <w:docPart w:val="46C3E5A7C0714B5783D9EC860299EAB6"/>
           </w:placeholder>
-          <w:dataBinding w:prefixMappings="xmlns:ns0='urn:microsoft-dynamics-nav/reports/CBR Standard Sales Invoice/50004/'" w:xpath="/ns0:NavWordReportXmlPart[1]/ns0:Header[1]/ns0:EMail_Header_Lbl[1]" w:storeItemID="{680DFEB8-5DA8-4DDF-A251-C93EB82CBEF9}"/>
+          <w:dataBinding w:prefixMappings="xmlns:ns0='urn:microsoft-dynamics-nav/reports/CBR_Standard_Sales_Invoice/50004/'" w:xpath="/ns0:NavWordReportXmlPart[1]/ns0:Header[1]/ns0:EMail_Header_Lbl[1]" w:storeItemID="{680DFEB8-5DA8-4DDF-A251-C93EB82CBEF9}"/>
           <w:text/>
         </w:sdtPr>
         <w:sdtEndPr/>
@@ -3738,12 +3738,12 @@
       <w:sdt>
         <w:sdtPr>
           <w:alias w:val="#Nav: /Header/CompanyHomePage"/>
-          <w:tag w:val="#Nav: CBR Standard Sales Invoice/50004"/>
+          <w:tag w:val="#Nav: CBR_Standard_Sales_Invoice/50004"/>
           <w:id w:val="412437649"/>
           <w:placeholder>
             <w:docPart w:val="23AED02B3ED04951BC470DF72C4E5CE9"/>
           </w:placeholder>
-          <w:dataBinding w:prefixMappings="xmlns:ns0='urn:microsoft-dynamics-nav/reports/CBR Standard Sales Invoice/50004/'" w:xpath="/ns0:NavWordReportXmlPart[1]/ns0:Header[1]/ns0:CompanyHomePage[1]" w:storeItemID="{680DFEB8-5DA8-4DDF-A251-C93EB82CBEF9}"/>
+          <w:dataBinding w:prefixMappings="xmlns:ns0='urn:microsoft-dynamics-nav/reports/CBR_Standard_Sales_Invoice/50004/'" w:xpath="/ns0:NavWordReportXmlPart[1]/ns0:Header[1]/ns0:CompanyHomePage[1]" w:storeItemID="{680DFEB8-5DA8-4DDF-A251-C93EB82CBEF9}"/>
           <w:text/>
         </w:sdtPr>
         <w:sdtEndPr/>
@@ -3766,12 +3766,12 @@
       <w:sdt>
         <w:sdtPr>
           <w:alias w:val="#Nav: /Header/CompanyPhoneNo"/>
-          <w:tag w:val="#Nav: CBR Standard Sales Invoice/50004"/>
+          <w:tag w:val="#Nav: CBR_Standard_Sales_Invoice/50004"/>
           <w:id w:val="-1162540195"/>
           <w:placeholder>
             <w:docPart w:val="B02446A0005A43FCB0933B71A3676E75"/>
           </w:placeholder>
-          <w:dataBinding w:prefixMappings="xmlns:ns0='urn:microsoft-dynamics-nav/reports/CBR Standard Sales Invoice/50004/'" w:xpath="/ns0:NavWordReportXmlPart[1]/ns0:Header[1]/ns0:CompanyPhoneNo[1]" w:storeItemID="{680DFEB8-5DA8-4DDF-A251-C93EB82CBEF9}"/>
+          <w:dataBinding w:prefixMappings="xmlns:ns0='urn:microsoft-dynamics-nav/reports/CBR_Standard_Sales_Invoice/50004/'" w:xpath="/ns0:NavWordReportXmlPart[1]/ns0:Header[1]/ns0:CompanyPhoneNo[1]" w:storeItemID="{680DFEB8-5DA8-4DDF-A251-C93EB82CBEF9}"/>
           <w:text/>
         </w:sdtPr>
         <w:sdtEndPr/>
@@ -3799,12 +3799,12 @@
       <w:sdt>
         <w:sdtPr>
           <w:alias w:val="#Nav: /Header/CompanyEMail"/>
-          <w:tag w:val="#Nav: CBR Standard Sales Invoice/50004"/>
+          <w:tag w:val="#Nav: CBR_Standard_Sales_Invoice/50004"/>
           <w:id w:val="860396444"/>
           <w:placeholder>
             <w:docPart w:val="907758EE6B334C88903B346916881D3E"/>
           </w:placeholder>
-          <w:dataBinding w:prefixMappings="xmlns:ns0='urn:microsoft-dynamics-nav/reports/CBR Standard Sales Invoice/50004/'" w:xpath="/ns0:NavWordReportXmlPart[1]/ns0:Header[1]/ns0:CompanyEMail[1]" w:storeItemID="{680DFEB8-5DA8-4DDF-A251-C93EB82CBEF9}"/>
+          <w:dataBinding w:prefixMappings="xmlns:ns0='urn:microsoft-dynamics-nav/reports/CBR_Standard_Sales_Invoice/50004/'" w:xpath="/ns0:NavWordReportXmlPart[1]/ns0:Header[1]/ns0:CompanyEMail[1]" w:storeItemID="{680DFEB8-5DA8-4DDF-A251-C93EB82CBEF9}"/>
           <w:text/>
         </w:sdtPr>
         <w:sdtEndPr/>
@@ -3929,12 +3929,12 @@
                 <w:rStyle w:val="Strong"/>
               </w:rPr>
               <w:alias w:val="#Nav: /Header/DocumentTitle_Lbl"/>
-              <w:tag w:val="#Nav: CBR Standard Sales Invoice/50004"/>
+              <w:tag w:val="#Nav: CBR_Standard_Sales_Invoice/50004"/>
               <w:id w:val="1118172250"/>
               <w:placeholder>
                 <w:docPart w:val="85F17D8968A64DA6A4F66CAAC909213D"/>
               </w:placeholder>
-              <w:dataBinding w:prefixMappings="xmlns:ns0='urn:microsoft-dynamics-nav/reports/CBR Standard Sales Invoice/50004/'" w:xpath="/ns0:NavWordReportXmlPart[1]/ns0:Header[1]/ns0:DocumentTitle_Lbl[1]" w:storeItemID="{680DFEB8-5DA8-4DDF-A251-C93EB82CBEF9}"/>
+              <w:dataBinding w:prefixMappings="xmlns:ns0='urn:microsoft-dynamics-nav/reports/CBR_Standard_Sales_Invoice/50004/'" w:xpath="/ns0:NavWordReportXmlPart[1]/ns0:Header[1]/ns0:DocumentTitle_Lbl[1]" w:storeItemID="{680DFEB8-5DA8-4DDF-A251-C93EB82CBEF9}"/>
               <w:text/>
             </w:sdtPr>
             <w:sdtEndPr>
@@ -3963,12 +3963,12 @@
                 <w:rStyle w:val="Strong"/>
               </w:rPr>
               <w:alias w:val="#Nav: /Header/DocumentNo"/>
-              <w:tag w:val="#Nav: CBR Standard Sales Invoice/50004"/>
+              <w:tag w:val="#Nav: CBR_Standard_Sales_Invoice/50004"/>
               <w:id w:val="-1792285139"/>
               <w:placeholder>
                 <w:docPart w:val="85F17D8968A64DA6A4F66CAAC909213D"/>
               </w:placeholder>
-              <w:dataBinding w:prefixMappings="xmlns:ns0='urn:microsoft-dynamics-nav/reports/CBR Standard Sales Invoice/50004/'" w:xpath="/ns0:NavWordReportXmlPart[1]/ns0:Header[1]/ns0:DocumentNo[1]" w:storeItemID="{680DFEB8-5DA8-4DDF-A251-C93EB82CBEF9}"/>
+              <w:dataBinding w:prefixMappings="xmlns:ns0='urn:microsoft-dynamics-nav/reports/CBR_Standard_Sales_Invoice/50004/'" w:xpath="/ns0:NavWordReportXmlPart[1]/ns0:Header[1]/ns0:DocumentNo[1]" w:storeItemID="{680DFEB8-5DA8-4DDF-A251-C93EB82CBEF9}"/>
               <w:text/>
             </w:sdtPr>
             <w:sdtEndPr>
@@ -3989,12 +3989,12 @@
         <w:sdt>
           <w:sdtPr>
             <w:alias w:val="#Nav: /Header/DocumentDate"/>
-            <w:tag w:val="#Nav: CBR Standard Sales Invoice/50004"/>
+            <w:tag w:val="#Nav: CBR_Standard_Sales_Invoice/50004"/>
             <w:id w:val="-1183590736"/>
             <w:placeholder>
               <w:docPart w:val="647FBC123D0D4A4C8824A50443E4DFC1"/>
             </w:placeholder>
-            <w:dataBinding w:prefixMappings="xmlns:ns0='urn:microsoft-dynamics-nav/reports/CBR Standard Sales Invoice/50004/'" w:xpath="/ns0:NavWordReportXmlPart[1]/ns0:Header[1]/ns0:DocumentDate[1]" w:storeItemID="{680DFEB8-5DA8-4DDF-A251-C93EB82CBEF9}"/>
+            <w:dataBinding w:prefixMappings="xmlns:ns0='urn:microsoft-dynamics-nav/reports/CBR_Standard_Sales_Invoice/50004/'" w:xpath="/ns0:NavWordReportXmlPart[1]/ns0:Header[1]/ns0:DocumentDate[1]" w:storeItemID="{680DFEB8-5DA8-4DDF-A251-C93EB82CBEF9}"/>
             <w:text/>
           </w:sdtPr>
           <w:sdtEndPr/>
@@ -4019,12 +4019,12 @@
           <w:sdt>
             <w:sdtPr>
               <w:alias w:val="#Nav: /Header/Page_Lbl"/>
-              <w:tag w:val="#Nav: CBR Standard Sales Invoice/50004"/>
+              <w:tag w:val="#Nav: CBR_Standard_Sales_Invoice/50004"/>
               <w:id w:val="-1719745130"/>
               <w:placeholder>
                 <w:docPart w:val="85F17D8968A64DA6A4F66CAAC909213D"/>
               </w:placeholder>
-              <w:dataBinding w:prefixMappings="xmlns:ns0='urn:microsoft-dynamics-nav/reports/CBR Standard Sales Invoice/50004/'" w:xpath="/ns0:NavWordReportXmlPart[1]/ns0:Header[1]/ns0:Page_Lbl[1]" w:storeItemID="{680DFEB8-5DA8-4DDF-A251-C93EB82CBEF9}"/>
+              <w:dataBinding w:prefixMappings="xmlns:ns0='urn:microsoft-dynamics-nav/reports/CBR_Standard_Sales_Invoice/50004/'" w:xpath="/ns0:NavWordReportXmlPart[1]/ns0:Header[1]/ns0:Page_Lbl[1]" w:storeItemID="{680DFEB8-5DA8-4DDF-A251-C93EB82CBEF9}"/>
               <w:text/>
             </w:sdtPr>
             <w:sdtEndPr/>
@@ -8296,7 +8296,9 @@
 </a:theme>
 </file>
 
-<file path=customXml/item1.xml>��< ? x m l   v e r s i o n = " 1 . 0 "   e n c o d i n g = " u t f - 1 6 " ? > < N a v W o r d R e p o r t X m l P a r t   x m l n s = " u r n : m i c r o s o f t - d y n a m i c s - n a v / r e p o r t s / C B R   S t a n d a r d   S a l e s   I n v o i c e / 5 0 0 0 4 / " > +<file path=customXML/item3.xml>��< ? x m l   v e r s i o n = " 1 . 0 "   e n c o d i n g = " u t f - 1 6 " ? > + 
+ < N a v W o r d R e p o r t X m l P a r t   x m l n s = " u r n : m i c r o s o f t - d y n a m i c s - n a v / r e p o r t s / C B R _ S t a n d a r d _ S a l e s _ I n v o i c e / 5 0 0 0 4 / " >   
      < H e a d e r >   
@@ -8913,14 +8915,6 @@
 
 <file path=customXml/item2.xml><?xml version="1.0" encoding="utf-8"?>
 <b:Sources xmlns:b="http://schemas.openxmlformats.org/officeDocument/2006/bibliography" xmlns="http://schemas.openxmlformats.org/officeDocument/2006/bibliography" SelectedStyle="\APASixthEditionOfficeOnline.xsl" StyleName="APA" Version="6"/>
-</file>
-
-<file path=customXml/itemProps1.xml><?xml version="1.0" encoding="utf-8"?>
-<ds:datastoreItem xmlns:ds="http://schemas.openxmlformats.org/officeDocument/2006/customXml" ds:itemID="{680DFEB8-5DA8-4DDF-A251-C93EB82CBEF9}">
-  <ds:schemaRefs>
-    <ds:schemaRef ds:uri="urn:microsoft-dynamics-nav/reports/CBR Standard Sales Invoice/50004/"/>
-  </ds:schemaRefs>
-</ds:datastoreItem>
 </file>
 
 <file path=customXml/itemProps2.xml><?xml version="1.0" encoding="utf-8"?>

</xml_diff>